<commit_message>
Animation react done and banner configuration
</commit_message>
<xml_diff>
--- a/Getting started.docx
+++ b/Getting started.docx
@@ -46,31 +46,44 @@
         </w:rPr>
         <w:t xml:space="preserve">To run this </w:t>
       </w:r>
+      <w:r>
+        <w:rPr>
+          <w:lang w:val="en-US"/>
+        </w:rPr>
+        <w:t>project,</w:t>
+      </w:r>
+      <w:r>
+        <w:rPr>
+          <w:lang w:val="en-US"/>
+        </w:rPr>
+        <w:t xml:space="preserve"> you will need some program </w:t>
+      </w:r>
+      <w:r>
+        <w:rPr>
+          <w:lang w:val="en-US"/>
+        </w:rPr>
+        <w:t>installed</w:t>
+      </w:r>
+      <w:r>
+        <w:rPr>
+          <w:lang w:val="en-US"/>
+        </w:rPr>
+        <w:t xml:space="preserve"> in the computer I personally recommended use </w:t>
+      </w:r>
       <w:proofErr w:type="gramStart"/>
       <w:r>
         <w:rPr>
-          <w:lang w:val="en-US"/>
-        </w:rPr>
-        <w:t>project</w:t>
+          <w:u w:val="single"/>
+          <w:lang w:val="en-US"/>
+        </w:rPr>
+        <w:t>IntelliJ</w:t>
       </w:r>
       <w:proofErr w:type="gramEnd"/>
       <w:r>
         <w:rPr>
           <w:lang w:val="en-US"/>
         </w:rPr>
-        <w:t xml:space="preserve"> you will need some program </w:t>
-      </w:r>
-      <w:r>
-        <w:rPr>
-          <w:lang w:val="en-US"/>
-        </w:rPr>
-        <w:t>installed</w:t>
-      </w:r>
-      <w:r>
-        <w:rPr>
-          <w:lang w:val="en-US"/>
-        </w:rPr>
-        <w:t xml:space="preserve"> in the computer I personally recommended use IntelliJ </w:t>
+        <w:t xml:space="preserve"> </w:t>
       </w:r>
     </w:p>
     <w:p>
@@ -130,6 +143,59 @@
           <w:lang w:val="en-US"/>
         </w:rPr>
       </w:pPr>
+      <w:r>
+        <w:rPr>
+          <w:lang w:val="en-US"/>
+        </w:rPr>
+        <w:t>Website</w:t>
+      </w:r>
+    </w:p>
+    <w:p>
+      <w:pPr>
+        <w:rPr>
+          <w:lang w:val="en-US"/>
+        </w:rPr>
+      </w:pPr>
+      <w:r>
+        <w:rPr>
+          <w:lang w:val="en-US"/>
+        </w:rPr>
+        <w:t xml:space="preserve">For the initial website we </w:t>
+      </w:r>
+      <w:r>
+        <w:rPr>
+          <w:u w:val="single"/>
+          <w:lang w:val="en-US"/>
+        </w:rPr>
+        <w:t>need</w:t>
+      </w:r>
+      <w:r>
+        <w:rPr>
+          <w:lang w:val="en-US"/>
+        </w:rPr>
+        <w:t xml:space="preserve"> to install bootstrap and install the icons with the next command </w:t>
+      </w:r>
+    </w:p>
+    <w:p>
+      <w:pPr>
+        <w:rPr>
+          <w:lang w:val="en-US"/>
+        </w:rPr>
+      </w:pPr>
+      <w:r>
+        <w:rPr>
+          <w:lang w:val="en-US"/>
+        </w:rPr>
+        <w:t>Install react-bootstrap-icons --</w:t>
+      </w:r>
+      <w:proofErr w:type="gramStart"/>
+      <w:r>
+        <w:rPr>
+          <w:lang w:val="en-US"/>
+        </w:rPr>
+        <w:t>save</w:t>
+      </w:r>
+      <w:proofErr w:type="gramEnd"/>
     </w:p>
     <w:p>
       <w:pPr>
@@ -364,6 +430,52 @@
           <w:b/>
           <w:bCs/>
           <w:color w:val="000000" w:themeColor="text1"/>
+          <w:sz w:val="32"/>
+          <w:szCs w:val="32"/>
+          <w:u w:val="none"/>
+          <w:bdr w:val="none" w:sz="0" w:space="0" w:color="auto" w:frame="1"/>
+        </w:rPr>
+      </w:pPr>
+      <w:r>
+        <w:rPr>
+          <w:rStyle w:val="Hipervnculo"/>
+          <w:rFonts w:asciiTheme="minorHAnsi" w:hAnsiTheme="minorHAnsi" w:cstheme="minorHAnsi"/>
+          <w:b/>
+          <w:bCs/>
+          <w:color w:val="000000" w:themeColor="text1"/>
+          <w:sz w:val="32"/>
+          <w:szCs w:val="32"/>
+          <w:u w:val="none"/>
+          <w:bdr w:val="none" w:sz="0" w:space="0" w:color="auto" w:frame="1"/>
+        </w:rPr>
+        <w:t xml:space="preserve">Docker </w:t>
+      </w:r>
+    </w:p>
+    <w:p>
+      <w:pPr>
+        <w:pStyle w:val="HTMLconformatoprevio"/>
+        <w:rPr>
+          <w:rStyle w:val="Hipervnculo"/>
+          <w:rFonts w:asciiTheme="minorHAnsi" w:hAnsiTheme="minorHAnsi" w:cstheme="minorHAnsi"/>
+          <w:b/>
+          <w:bCs/>
+          <w:color w:val="000000" w:themeColor="text1"/>
+          <w:sz w:val="24"/>
+          <w:szCs w:val="24"/>
+          <w:u w:val="none"/>
+          <w:bdr w:val="none" w:sz="0" w:space="0" w:color="auto" w:frame="1"/>
+        </w:rPr>
+      </w:pPr>
+    </w:p>
+    <w:p>
+      <w:pPr>
+        <w:pStyle w:val="HTMLconformatoprevio"/>
+        <w:rPr>
+          <w:rStyle w:val="Hipervnculo"/>
+          <w:rFonts w:asciiTheme="minorHAnsi" w:hAnsiTheme="minorHAnsi" w:cstheme="minorHAnsi"/>
+          <w:b/>
+          <w:bCs/>
+          <w:color w:val="000000" w:themeColor="text1"/>
           <w:sz w:val="24"/>
           <w:szCs w:val="24"/>
           <w:u w:val="none"/>
@@ -505,6 +617,7 @@
     </w:p>
     <w:p>
       <w:pPr>
+        <w:ind w:firstLine="708"/>
         <w:rPr>
           <w:b/>
           <w:bCs/>
@@ -571,52 +684,100 @@
     <w:p>
       <w:pPr>
         <w:rPr>
-          <w:b/>
-          <w:bCs/>
-          <w:sz w:val="24"/>
-          <w:szCs w:val="24"/>
-          <w:lang w:val="en-US"/>
-        </w:rPr>
-      </w:pPr>
-    </w:p>
-    <w:p>
-      <w:pPr>
-        <w:autoSpaceDE w:val="0"/>
-        <w:autoSpaceDN w:val="0"/>
-        <w:adjustRightInd w:val="0"/>
-        <w:spacing w:after="0" w:line="240" w:lineRule="auto"/>
-        <w:rPr>
-          <w:rFonts w:ascii="Cascadia Mono" w:hAnsi="Cascadia Mono" w:cs="Cascadia Mono"/>
-          <w:color w:val="000000"/>
+          <w:rFonts w:cstheme="minorHAnsi"/>
           <w:kern w:val="0"/>
           <w:sz w:val="19"/>
           <w:szCs w:val="19"/>
           <w:lang w:val="en-US"/>
         </w:rPr>
       </w:pPr>
-      <w:r>
-        <w:rPr>
-          <w:rFonts w:ascii="Cascadia Mono" w:hAnsi="Cascadia Mono" w:cs="Cascadia Mono"/>
-          <w:color w:val="0000FF"/>
+    </w:p>
+    <w:p>
+      <w:pPr>
+        <w:rPr>
+          <w:rFonts w:cstheme="minorHAnsi"/>
+          <w:b/>
+          <w:bCs/>
           <w:kern w:val="0"/>
-          <w:sz w:val="19"/>
-          <w:szCs w:val="19"/>
-          <w:lang w:val="en-US"/>
-        </w:rPr>
-        <w:t>version:</w:t>
-      </w:r>
-      <w:r>
-        <w:rPr>
-          <w:rFonts w:ascii="Cascadia Mono" w:hAnsi="Cascadia Mono" w:cs="Cascadia Mono"/>
-          <w:color w:val="000000"/>
+          <w:sz w:val="24"/>
+          <w:szCs w:val="24"/>
+          <w:lang w:val="en-US"/>
+        </w:rPr>
+      </w:pPr>
+      <w:r>
+        <w:rPr>
+          <w:rFonts w:cstheme="minorHAnsi"/>
+          <w:b/>
+          <w:bCs/>
           <w:kern w:val="0"/>
-          <w:sz w:val="19"/>
-          <w:szCs w:val="19"/>
-          <w:lang w:val="en-US"/>
-        </w:rPr>
-        <w:t xml:space="preserve"> </w:t>
-      </w:r>
-      <w:r>
+          <w:sz w:val="24"/>
+          <w:szCs w:val="24"/>
+          <w:lang w:val="en-US"/>
+        </w:rPr>
+        <w:t xml:space="preserve">Useful commands to </w:t>
+      </w:r>
+      <w:proofErr w:type="gramStart"/>
+      <w:r>
+        <w:rPr>
+          <w:rFonts w:cstheme="minorHAnsi"/>
+          <w:b/>
+          <w:bCs/>
+          <w:kern w:val="0"/>
+          <w:sz w:val="24"/>
+          <w:szCs w:val="24"/>
+          <w:lang w:val="en-US"/>
+        </w:rPr>
+        <w:t>use</w:t>
+      </w:r>
+      <w:proofErr w:type="gramEnd"/>
+    </w:p>
+    <w:p>
+      <w:pPr>
+        <w:ind w:firstLine="708"/>
+        <w:rPr>
+          <w:rFonts w:cstheme="minorHAnsi"/>
+          <w:sz w:val="24"/>
+          <w:szCs w:val="24"/>
+          <w:u w:val="single"/>
+          <w:shd w:val="clear" w:color="auto" w:fill="F1F1F1"/>
+          <w:lang w:val="en-US"/>
+        </w:rPr>
+      </w:pPr>
+      <w:r>
+        <w:rPr>
+          <w:rFonts w:cstheme="minorHAnsi"/>
+          <w:kern w:val="0"/>
+          <w:sz w:val="24"/>
+          <w:szCs w:val="24"/>
+          <w:lang w:val="en-US"/>
+        </w:rPr>
+        <w:t xml:space="preserve">See docker images </w:t>
+      </w:r>
+      <w:r>
+        <w:rPr>
+          <w:rFonts w:cstheme="minorHAnsi"/>
+          <w:sz w:val="24"/>
+          <w:szCs w:val="24"/>
+          <w:shd w:val="clear" w:color="auto" w:fill="F1F1F1"/>
+          <w:lang w:val="en-US"/>
+        </w:rPr>
+        <w:t xml:space="preserve">docker image </w:t>
+      </w:r>
+      <w:proofErr w:type="gramStart"/>
+      <w:r>
+        <w:rPr>
+          <w:rFonts w:cstheme="minorHAnsi"/>
+          <w:sz w:val="24"/>
+          <w:szCs w:val="24"/>
+          <w:shd w:val="clear" w:color="auto" w:fill="F1F1F1"/>
+          <w:lang w:val="en-US"/>
+        </w:rPr>
+        <w:t>ls</w:t>
+      </w:r>
+      <w:proofErr w:type="gramEnd"/>
+    </w:p>
+    <w:p>
+      <w:pPr>
         <w:rPr>
           <w:rFonts w:ascii="Cascadia Mono" w:hAnsi="Cascadia Mono" w:cs="Cascadia Mono"/>
           <w:color w:val="A31515"/>
@@ -625,136 +786,10 @@
           <w:szCs w:val="19"/>
           <w:lang w:val="en-US"/>
         </w:rPr>
-        <w:t>"3.3"</w:t>
-      </w:r>
-    </w:p>
-    <w:p>
-      <w:pPr>
-        <w:autoSpaceDE w:val="0"/>
-        <w:autoSpaceDN w:val="0"/>
-        <w:adjustRightInd w:val="0"/>
-        <w:spacing w:after="0" w:line="240" w:lineRule="auto"/>
-        <w:rPr>
-          <w:rFonts w:ascii="Cascadia Mono" w:hAnsi="Cascadia Mono" w:cs="Cascadia Mono"/>
-          <w:color w:val="000000"/>
-          <w:kern w:val="0"/>
-          <w:sz w:val="19"/>
-          <w:szCs w:val="19"/>
-          <w:lang w:val="en-US"/>
-        </w:rPr>
-      </w:pPr>
-      <w:r>
-        <w:rPr>
-          <w:rFonts w:ascii="Cascadia Mono" w:hAnsi="Cascadia Mono" w:cs="Cascadia Mono"/>
-          <w:color w:val="0000FF"/>
-          <w:kern w:val="0"/>
-          <w:sz w:val="19"/>
-          <w:szCs w:val="19"/>
-          <w:lang w:val="en-US"/>
-        </w:rPr>
-        <w:t>services:</w:t>
-      </w:r>
-    </w:p>
-    <w:p>
-      <w:pPr>
-        <w:autoSpaceDE w:val="0"/>
-        <w:autoSpaceDN w:val="0"/>
-        <w:adjustRightInd w:val="0"/>
-        <w:spacing w:after="0" w:line="240" w:lineRule="auto"/>
-        <w:rPr>
-          <w:rFonts w:ascii="Cascadia Mono" w:hAnsi="Cascadia Mono" w:cs="Cascadia Mono"/>
-          <w:color w:val="000000"/>
-          <w:kern w:val="0"/>
-          <w:sz w:val="19"/>
-          <w:szCs w:val="19"/>
-          <w:lang w:val="en-US"/>
-        </w:rPr>
-      </w:pPr>
-      <w:r>
-        <w:rPr>
-          <w:rFonts w:ascii="Cascadia Mono" w:hAnsi="Cascadia Mono" w:cs="Cascadia Mono"/>
-          <w:color w:val="000000"/>
-          <w:kern w:val="0"/>
-          <w:sz w:val="19"/>
-          <w:szCs w:val="19"/>
-          <w:lang w:val="en-US"/>
-        </w:rPr>
-        <w:t xml:space="preserve">  </w:t>
-      </w:r>
-      <w:r>
-        <w:rPr>
-          <w:rFonts w:ascii="Cascadia Mono" w:hAnsi="Cascadia Mono" w:cs="Cascadia Mono"/>
-          <w:color w:val="0000FF"/>
-          <w:kern w:val="0"/>
-          <w:sz w:val="19"/>
-          <w:szCs w:val="19"/>
-          <w:lang w:val="en-US"/>
-        </w:rPr>
-        <w:t>library:</w:t>
-      </w:r>
-    </w:p>
-    <w:p>
-      <w:pPr>
-        <w:autoSpaceDE w:val="0"/>
-        <w:autoSpaceDN w:val="0"/>
-        <w:adjustRightInd w:val="0"/>
-        <w:spacing w:after="0" w:line="240" w:lineRule="auto"/>
-        <w:rPr>
-          <w:rFonts w:ascii="Cascadia Mono" w:hAnsi="Cascadia Mono" w:cs="Cascadia Mono"/>
-          <w:color w:val="000000"/>
-          <w:kern w:val="0"/>
-          <w:sz w:val="19"/>
-          <w:szCs w:val="19"/>
-          <w:lang w:val="en-US"/>
-        </w:rPr>
-      </w:pPr>
-      <w:r>
-        <w:rPr>
-          <w:rFonts w:ascii="Cascadia Mono" w:hAnsi="Cascadia Mono" w:cs="Cascadia Mono"/>
-          <w:color w:val="000000"/>
-          <w:kern w:val="0"/>
-          <w:sz w:val="19"/>
-          <w:szCs w:val="19"/>
-          <w:lang w:val="en-US"/>
-        </w:rPr>
-        <w:t xml:space="preserve">    </w:t>
-      </w:r>
-      <w:proofErr w:type="spellStart"/>
-      <w:r>
-        <w:rPr>
-          <w:rFonts w:ascii="Cascadia Mono" w:hAnsi="Cascadia Mono" w:cs="Cascadia Mono"/>
-          <w:color w:val="0000FF"/>
-          <w:kern w:val="0"/>
-          <w:sz w:val="19"/>
-          <w:szCs w:val="19"/>
-          <w:lang w:val="en-US"/>
-        </w:rPr>
-        <w:t>container_name</w:t>
-      </w:r>
-      <w:proofErr w:type="spellEnd"/>
-      <w:r>
-        <w:rPr>
-          <w:rFonts w:ascii="Cascadia Mono" w:hAnsi="Cascadia Mono" w:cs="Cascadia Mono"/>
-          <w:color w:val="0000FF"/>
-          <w:kern w:val="0"/>
-          <w:sz w:val="19"/>
-          <w:szCs w:val="19"/>
-          <w:lang w:val="en-US"/>
-        </w:rPr>
-        <w:t>:</w:t>
-      </w:r>
-      <w:r>
-        <w:rPr>
-          <w:rFonts w:ascii="Cascadia Mono" w:hAnsi="Cascadia Mono" w:cs="Cascadia Mono"/>
-          <w:color w:val="000000"/>
-          <w:kern w:val="0"/>
-          <w:sz w:val="19"/>
-          <w:szCs w:val="19"/>
-          <w:lang w:val="en-US"/>
-        </w:rPr>
-        <w:t xml:space="preserve"> </w:t>
-      </w:r>
-      <w:r>
+      </w:pPr>
+    </w:p>
+    <w:p>
+      <w:pPr>
         <w:rPr>
           <w:rFonts w:ascii="Cascadia Mono" w:hAnsi="Cascadia Mono" w:cs="Cascadia Mono"/>
           <w:color w:val="A31515"/>
@@ -763,139 +798,7 @@
           <w:szCs w:val="19"/>
           <w:lang w:val="en-US"/>
         </w:rPr>
-        <w:t>"library"</w:t>
-      </w:r>
-    </w:p>
-    <w:p>
-      <w:pPr>
-        <w:autoSpaceDE w:val="0"/>
-        <w:autoSpaceDN w:val="0"/>
-        <w:adjustRightInd w:val="0"/>
-        <w:spacing w:after="0" w:line="240" w:lineRule="auto"/>
-        <w:rPr>
-          <w:rFonts w:ascii="Cascadia Mono" w:hAnsi="Cascadia Mono" w:cs="Cascadia Mono"/>
-          <w:color w:val="000000"/>
-          <w:kern w:val="0"/>
-          <w:sz w:val="19"/>
-          <w:szCs w:val="19"/>
-          <w:lang w:val="en-US"/>
-        </w:rPr>
-      </w:pPr>
-      <w:r>
-        <w:rPr>
-          <w:rFonts w:ascii="Cascadia Mono" w:hAnsi="Cascadia Mono" w:cs="Cascadia Mono"/>
-          <w:color w:val="000000"/>
-          <w:kern w:val="0"/>
-          <w:sz w:val="19"/>
-          <w:szCs w:val="19"/>
-          <w:lang w:val="en-US"/>
-        </w:rPr>
-        <w:t xml:space="preserve">    </w:t>
-      </w:r>
-      <w:r>
-        <w:rPr>
-          <w:rFonts w:ascii="Cascadia Mono" w:hAnsi="Cascadia Mono" w:cs="Cascadia Mono"/>
-          <w:color w:val="0000FF"/>
-          <w:kern w:val="0"/>
-          <w:sz w:val="19"/>
-          <w:szCs w:val="19"/>
-          <w:lang w:val="en-US"/>
-        </w:rPr>
-        <w:t>image:</w:t>
-      </w:r>
-      <w:r>
-        <w:rPr>
-          <w:rFonts w:ascii="Cascadia Mono" w:hAnsi="Cascadia Mono" w:cs="Cascadia Mono"/>
-          <w:color w:val="000000"/>
-          <w:kern w:val="0"/>
-          <w:sz w:val="19"/>
-          <w:szCs w:val="19"/>
-          <w:lang w:val="en-US"/>
-        </w:rPr>
-        <w:t xml:space="preserve"> </w:t>
-      </w:r>
-      <w:r>
-        <w:rPr>
-          <w:rFonts w:ascii="Cascadia Mono" w:hAnsi="Cascadia Mono" w:cs="Cascadia Mono"/>
-          <w:color w:val="A31515"/>
-          <w:kern w:val="0"/>
-          <w:sz w:val="19"/>
-          <w:szCs w:val="19"/>
-          <w:lang w:val="en-US"/>
-        </w:rPr>
-        <w:t>library:0.0.1-SNAPSHOT</w:t>
-      </w:r>
-    </w:p>
-    <w:p>
-      <w:pPr>
-        <w:autoSpaceDE w:val="0"/>
-        <w:autoSpaceDN w:val="0"/>
-        <w:adjustRightInd w:val="0"/>
-        <w:spacing w:after="0" w:line="240" w:lineRule="auto"/>
-        <w:rPr>
-          <w:rFonts w:ascii="Cascadia Mono" w:hAnsi="Cascadia Mono" w:cs="Cascadia Mono"/>
-          <w:color w:val="000000"/>
-          <w:kern w:val="0"/>
-          <w:sz w:val="19"/>
-          <w:szCs w:val="19"/>
-          <w:lang w:val="en-US"/>
-        </w:rPr>
-      </w:pPr>
-      <w:r>
-        <w:rPr>
-          <w:rFonts w:ascii="Cascadia Mono" w:hAnsi="Cascadia Mono" w:cs="Cascadia Mono"/>
-          <w:color w:val="000000"/>
-          <w:kern w:val="0"/>
-          <w:sz w:val="19"/>
-          <w:szCs w:val="19"/>
-          <w:lang w:val="en-US"/>
-        </w:rPr>
-        <w:t xml:space="preserve">    </w:t>
-      </w:r>
-      <w:r>
-        <w:rPr>
-          <w:rFonts w:ascii="Cascadia Mono" w:hAnsi="Cascadia Mono" w:cs="Cascadia Mono"/>
-          <w:color w:val="0000FF"/>
-          <w:kern w:val="0"/>
-          <w:sz w:val="19"/>
-          <w:szCs w:val="19"/>
-          <w:lang w:val="en-US"/>
-        </w:rPr>
-        <w:t>ports:</w:t>
-      </w:r>
-    </w:p>
-    <w:p>
-      <w:pPr>
-        <w:rPr>
-          <w:b/>
-          <w:bCs/>
-          <w:sz w:val="24"/>
-          <w:szCs w:val="24"/>
-          <w:lang w:val="en-US"/>
-        </w:rPr>
-      </w:pPr>
-      <w:r>
-        <w:rPr>
-          <w:rFonts w:ascii="Cascadia Mono" w:hAnsi="Cascadia Mono" w:cs="Cascadia Mono"/>
-          <w:color w:val="000000"/>
-          <w:kern w:val="0"/>
-          <w:sz w:val="19"/>
-          <w:szCs w:val="19"/>
-          <w:lang w:val="en-US"/>
-        </w:rPr>
-        <w:t xml:space="preserve">      - </w:t>
-      </w:r>
-      <w:r>
-        <w:rPr>
-          <w:rFonts w:ascii="Cascadia Mono" w:hAnsi="Cascadia Mono" w:cs="Cascadia Mono"/>
-          <w:color w:val="A31515"/>
-          <w:kern w:val="0"/>
-          <w:sz w:val="19"/>
-          <w:szCs w:val="19"/>
-          <w:lang w:val="en-US"/>
-        </w:rPr>
-        <w:t>8080:8080</w:t>
-      </w:r>
+      </w:pPr>
     </w:p>
     <w:p>
       <w:pPr>
@@ -963,7 +866,6 @@
         <w:rPr>
           <w:lang w:val="en-US"/>
         </w:rPr>
-        <w:lastRenderedPageBreak/>
         <w:t>Commands to run the React</w:t>
       </w:r>
       <w:r>
@@ -976,21 +878,35 @@
     <w:p>
       <w:pPr>
         <w:rPr>
+          <w:b/>
+          <w:bCs/>
           <w:u w:val="single"/>
         </w:rPr>
       </w:pPr>
       <w:r>
         <w:rPr>
+          <w:b/>
+          <w:bCs/>
           <w:u w:val="single"/>
         </w:rPr>
-        <w:t>Actualización Trello 2023A</w:t>
-      </w:r>
-    </w:p>
-    <w:p>
-      <w:pPr>
-        <w:rPr>
+        <w:t xml:space="preserve">Project </w:t>
+      </w:r>
+      <w:proofErr w:type="spellStart"/>
+      <w:r>
+        <w:rPr>
+          <w:b/>
+          <w:bCs/>
           <w:u w:val="single"/>
         </w:rPr>
+        <w:t>declaration</w:t>
+      </w:r>
+      <w:proofErr w:type="spellEnd"/>
+    </w:p>
+    <w:p>
+      <w:pPr>
+        <w:rPr>
+          <w:u w:val="single"/>
+        </w:rPr>
       </w:pPr>
     </w:p>
     <w:p>
@@ -1028,10 +944,7 @@
       </w:r>
       <w:r>
         <w:tab/>
-        <w:t>Objetivo:</w:t>
-      </w:r>
-      <w:r>
-        <w:t xml:space="preserve"> Comprender las herramientas básicas del desarrollo en </w:t>
+        <w:t xml:space="preserve">Objetivo: Comprender las herramientas básicas del desarrollo en </w:t>
       </w:r>
       <w:proofErr w:type="spellStart"/>
       <w:r>
@@ -1045,10 +958,7 @@
       </w:r>
       <w:r>
         <w:tab/>
-        <w:t>Recursos necesarios:</w:t>
-      </w:r>
-      <w:r>
-        <w:t xml:space="preserve"> Internet y </w:t>
+        <w:t xml:space="preserve">Recursos necesarios: Internet y </w:t>
       </w:r>
       <w:r>
         <w:t>computadora</w:t>
@@ -1190,6 +1100,7 @@
     </w:p>
     <w:p>
       <w:r>
+        <w:lastRenderedPageBreak/>
         <w:t xml:space="preserve">Etiquetas:  </w:t>
       </w:r>
       <w:r>
@@ -1222,7 +1133,6 @@
     </w:p>
     <w:p>
       <w:r>
-        <w:lastRenderedPageBreak/>
         <w:t>Adjuntos: Se debe subir por semana imágenes de avances del proyecto.</w:t>
       </w:r>
     </w:p>

</xml_diff>

<commit_message>
agregar la barra de navegacion de skills y correciones a la doc
</commit_message>
<xml_diff>
--- a/Getting started.docx
+++ b/Getting started.docx
@@ -383,9 +383,9 @@
     </w:p>
     <w:p>
       <w:pPr>
-        <w:pStyle w:val="HTMLconformatoprevio"/>
-        <w:rPr>
-          <w:rStyle w:val="Hipervnculo"/>
+        <w:pStyle w:val="HTMLPreformatted"/>
+        <w:rPr>
+          <w:rStyle w:val="Hyperlink"/>
           <w:rFonts w:asciiTheme="minorHAnsi" w:hAnsiTheme="minorHAnsi" w:cstheme="minorHAnsi"/>
           <w:sz w:val="24"/>
           <w:szCs w:val="24"/>
@@ -395,7 +395,7 @@
       <w:hyperlink r:id="rId4" w:history="1">
         <w:r>
           <w:rPr>
-            <w:rStyle w:val="Hipervnculo"/>
+            <w:rStyle w:val="Hyperlink"/>
             <w:rFonts w:asciiTheme="minorHAnsi" w:hAnsiTheme="minorHAnsi" w:cstheme="minorHAnsi"/>
             <w:sz w:val="24"/>
             <w:szCs w:val="24"/>
@@ -407,9 +407,9 @@
     </w:p>
     <w:p>
       <w:pPr>
-        <w:pStyle w:val="HTMLconformatoprevio"/>
-        <w:rPr>
-          <w:rStyle w:val="Hipervnculo"/>
+        <w:pStyle w:val="HTMLPreformatted"/>
+        <w:rPr>
+          <w:rStyle w:val="Hyperlink"/>
           <w:rFonts w:asciiTheme="minorHAnsi" w:hAnsiTheme="minorHAnsi" w:cstheme="minorHAnsi"/>
           <w:b/>
           <w:bCs/>
@@ -423,9 +423,25 @@
     </w:p>
     <w:p>
       <w:pPr>
-        <w:pStyle w:val="HTMLconformatoprevio"/>
-        <w:rPr>
-          <w:rStyle w:val="Hipervnculo"/>
+        <w:pStyle w:val="HTMLPreformatted"/>
+        <w:tabs>
+          <w:tab w:val="clear" w:pos="1832"/>
+          <w:tab w:val="clear" w:pos="3664"/>
+          <w:tab w:val="clear" w:pos="4580"/>
+          <w:tab w:val="clear" w:pos="5496"/>
+          <w:tab w:val="clear" w:pos="6412"/>
+          <w:tab w:val="clear" w:pos="7328"/>
+          <w:tab w:val="clear" w:pos="8244"/>
+          <w:tab w:val="clear" w:pos="9160"/>
+          <w:tab w:val="clear" w:pos="10076"/>
+          <w:tab w:val="clear" w:pos="10992"/>
+          <w:tab w:val="clear" w:pos="11908"/>
+          <w:tab w:val="clear" w:pos="12824"/>
+          <w:tab w:val="clear" w:pos="13740"/>
+          <w:tab w:val="clear" w:pos="14656"/>
+        </w:tabs>
+        <w:rPr>
+          <w:rStyle w:val="Hyperlink"/>
           <w:rFonts w:asciiTheme="minorHAnsi" w:hAnsiTheme="minorHAnsi" w:cstheme="minorHAnsi"/>
           <w:b/>
           <w:bCs/>
@@ -438,7 +454,7 @@
       </w:pPr>
       <w:r>
         <w:rPr>
-          <w:rStyle w:val="Hipervnculo"/>
+          <w:rStyle w:val="Hyperlink"/>
           <w:rFonts w:asciiTheme="minorHAnsi" w:hAnsiTheme="minorHAnsi" w:cstheme="minorHAnsi"/>
           <w:b/>
           <w:bCs/>
@@ -450,28 +466,26 @@
         </w:rPr>
         <w:t xml:space="preserve">Docker </w:t>
       </w:r>
-    </w:p>
-    <w:p>
-      <w:pPr>
-        <w:pStyle w:val="HTMLconformatoprevio"/>
-        <w:rPr>
-          <w:rStyle w:val="Hipervnculo"/>
+      <w:r>
+        <w:rPr>
+          <w:rStyle w:val="Hyperlink"/>
           <w:rFonts w:asciiTheme="minorHAnsi" w:hAnsiTheme="minorHAnsi" w:cstheme="minorHAnsi"/>
           <w:b/>
           <w:bCs/>
           <w:color w:val="000000" w:themeColor="text1"/>
-          <w:sz w:val="24"/>
-          <w:szCs w:val="24"/>
+          <w:sz w:val="32"/>
+          <w:szCs w:val="32"/>
           <w:u w:val="none"/>
           <w:bdr w:val="none" w:sz="0" w:space="0" w:color="auto" w:frame="1"/>
         </w:rPr>
-      </w:pPr>
-    </w:p>
-    <w:p>
-      <w:pPr>
-        <w:pStyle w:val="HTMLconformatoprevio"/>
-        <w:rPr>
-          <w:rStyle w:val="Hipervnculo"/>
+        <w:tab/>
+      </w:r>
+    </w:p>
+    <w:p>
+      <w:pPr>
+        <w:pStyle w:val="HTMLPreformatted"/>
+        <w:rPr>
+          <w:rStyle w:val="Hyperlink"/>
           <w:rFonts w:asciiTheme="minorHAnsi" w:hAnsiTheme="minorHAnsi" w:cstheme="minorHAnsi"/>
           <w:b/>
           <w:bCs/>
@@ -482,9 +496,12 @@
           <w:bdr w:val="none" w:sz="0" w:space="0" w:color="auto" w:frame="1"/>
         </w:rPr>
       </w:pPr>
-      <w:r>
-        <w:rPr>
-          <w:rStyle w:val="Hipervnculo"/>
+    </w:p>
+    <w:p>
+      <w:pPr>
+        <w:pStyle w:val="HTMLPreformatted"/>
+        <w:rPr>
+          <w:rStyle w:val="Hyperlink"/>
           <w:rFonts w:asciiTheme="minorHAnsi" w:hAnsiTheme="minorHAnsi" w:cstheme="minorHAnsi"/>
           <w:b/>
           <w:bCs/>
@@ -494,11 +511,10 @@
           <w:u w:val="none"/>
           <w:bdr w:val="none" w:sz="0" w:space="0" w:color="auto" w:frame="1"/>
         </w:rPr>
-        <w:t xml:space="preserve">Docker </w:t>
-      </w:r>
-      <w:r>
-        <w:rPr>
-          <w:rStyle w:val="Hipervnculo"/>
+      </w:pPr>
+      <w:r>
+        <w:rPr>
+          <w:rStyle w:val="Hyperlink"/>
           <w:rFonts w:asciiTheme="minorHAnsi" w:hAnsiTheme="minorHAnsi" w:cstheme="minorHAnsi"/>
           <w:b/>
           <w:bCs/>
@@ -508,11 +524,11 @@
           <w:u w:val="none"/>
           <w:bdr w:val="none" w:sz="0" w:space="0" w:color="auto" w:frame="1"/>
         </w:rPr>
-        <w:t>composes</w:t>
-      </w:r>
-      <w:r>
-        <w:rPr>
-          <w:rStyle w:val="Hipervnculo"/>
+        <w:t xml:space="preserve">Docker </w:t>
+      </w:r>
+      <w:r>
+        <w:rPr>
+          <w:rStyle w:val="Hyperlink"/>
           <w:rFonts w:asciiTheme="minorHAnsi" w:hAnsiTheme="minorHAnsi" w:cstheme="minorHAnsi"/>
           <w:b/>
           <w:bCs/>
@@ -522,14 +538,28 @@
           <w:u w:val="none"/>
           <w:bdr w:val="none" w:sz="0" w:space="0" w:color="auto" w:frame="1"/>
         </w:rPr>
+        <w:t>composes</w:t>
+      </w:r>
+      <w:r>
+        <w:rPr>
+          <w:rStyle w:val="Hyperlink"/>
+          <w:rFonts w:asciiTheme="minorHAnsi" w:hAnsiTheme="minorHAnsi" w:cstheme="minorHAnsi"/>
+          <w:b/>
+          <w:bCs/>
+          <w:color w:val="000000" w:themeColor="text1"/>
+          <w:sz w:val="24"/>
+          <w:szCs w:val="24"/>
+          <w:u w:val="none"/>
+          <w:bdr w:val="none" w:sz="0" w:space="0" w:color="auto" w:frame="1"/>
+        </w:rPr>
         <w:t>.</w:t>
       </w:r>
     </w:p>
     <w:p>
       <w:pPr>
-        <w:pStyle w:val="HTMLconformatoprevio"/>
-        <w:rPr>
-          <w:rStyle w:val="Hipervnculo"/>
+        <w:pStyle w:val="HTMLPreformatted"/>
+        <w:rPr>
+          <w:rStyle w:val="Hyperlink"/>
           <w:rFonts w:asciiTheme="minorHAnsi" w:hAnsiTheme="minorHAnsi" w:cstheme="minorHAnsi"/>
           <w:color w:val="000000" w:themeColor="text1"/>
           <w:sz w:val="24"/>
@@ -541,9 +571,9 @@
     </w:p>
     <w:p>
       <w:pPr>
-        <w:pStyle w:val="HTMLconformatoprevio"/>
-        <w:rPr>
-          <w:rStyle w:val="Hipervnculo"/>
+        <w:pStyle w:val="HTMLPreformatted"/>
+        <w:rPr>
+          <w:rStyle w:val="Hyperlink"/>
           <w:rFonts w:asciiTheme="minorHAnsi" w:hAnsiTheme="minorHAnsi" w:cstheme="minorHAnsi"/>
           <w:color w:val="000000" w:themeColor="text1"/>
           <w:sz w:val="24"/>
@@ -554,7 +584,7 @@
       </w:pPr>
       <w:r>
         <w:rPr>
-          <w:rStyle w:val="Hipervnculo"/>
+          <w:rStyle w:val="Hyperlink"/>
           <w:rFonts w:asciiTheme="minorHAnsi" w:hAnsiTheme="minorHAnsi" w:cstheme="minorHAnsi"/>
           <w:color w:val="000000" w:themeColor="text1"/>
           <w:sz w:val="24"/>
@@ -566,7 +596,7 @@
       </w:r>
       <w:r>
         <w:rPr>
-          <w:rStyle w:val="Hipervnculo"/>
+          <w:rStyle w:val="Hyperlink"/>
           <w:rFonts w:asciiTheme="minorHAnsi" w:hAnsiTheme="minorHAnsi" w:cstheme="minorHAnsi"/>
           <w:color w:val="000000" w:themeColor="text1"/>
           <w:sz w:val="24"/>
@@ -578,7 +608,7 @@
       </w:r>
       <w:r>
         <w:rPr>
-          <w:rStyle w:val="Hipervnculo"/>
+          <w:rStyle w:val="Hyperlink"/>
           <w:rFonts w:asciiTheme="minorHAnsi" w:hAnsiTheme="minorHAnsi" w:cstheme="minorHAnsi"/>
           <w:color w:val="000000" w:themeColor="text1"/>
           <w:sz w:val="24"/>
@@ -590,7 +620,7 @@
       </w:r>
       <w:r>
         <w:rPr>
-          <w:rStyle w:val="Hipervnculo"/>
+          <w:rStyle w:val="Hyperlink"/>
           <w:rFonts w:asciiTheme="minorHAnsi" w:hAnsiTheme="minorHAnsi" w:cstheme="minorHAnsi"/>
           <w:color w:val="000000" w:themeColor="text1"/>
           <w:sz w:val="24"/>
@@ -603,9 +633,9 @@
     </w:p>
     <w:p>
       <w:pPr>
-        <w:pStyle w:val="HTMLconformatoprevio"/>
-        <w:rPr>
-          <w:rStyle w:val="Hipervnculo"/>
+        <w:pStyle w:val="HTMLPreformatted"/>
+        <w:rPr>
+          <w:rStyle w:val="Hyperlink"/>
           <w:rFonts w:asciiTheme="minorHAnsi" w:hAnsiTheme="minorHAnsi" w:cstheme="minorHAnsi"/>
           <w:color w:val="000000" w:themeColor="text1"/>
           <w:sz w:val="24"/>
@@ -802,9 +832,9 @@
     </w:p>
     <w:p>
       <w:pPr>
-        <w:pStyle w:val="HTMLconformatoprevio"/>
-        <w:rPr>
-          <w:rStyle w:val="Hipervnculo"/>
+        <w:pStyle w:val="HTMLPreformatted"/>
+        <w:rPr>
+          <w:rStyle w:val="Hyperlink"/>
           <w:rFonts w:asciiTheme="minorHAnsi" w:hAnsiTheme="minorHAnsi" w:cstheme="minorHAnsi"/>
           <w:color w:val="000000" w:themeColor="text1"/>
           <w:sz w:val="24"/>
@@ -816,9 +846,9 @@
     </w:p>
     <w:p>
       <w:pPr>
-        <w:pStyle w:val="HTMLconformatoprevio"/>
-        <w:rPr>
-          <w:rStyle w:val="Hipervnculo"/>
+        <w:pStyle w:val="HTMLPreformatted"/>
+        <w:rPr>
+          <w:rStyle w:val="Hyperlink"/>
           <w:rFonts w:asciiTheme="minorHAnsi" w:hAnsiTheme="minorHAnsi" w:cstheme="minorHAnsi"/>
           <w:color w:val="000000" w:themeColor="text1"/>
           <w:sz w:val="24"/>
@@ -830,9 +860,9 @@
     </w:p>
     <w:p>
       <w:pPr>
-        <w:pStyle w:val="HTMLconformatoprevio"/>
-        <w:rPr>
-          <w:rStyle w:val="CdigoHTML"/>
+        <w:pStyle w:val="HTMLPreformatted"/>
+        <w:rPr>
+          <w:rStyle w:val="HTMLCode"/>
           <w:rFonts w:asciiTheme="minorHAnsi" w:hAnsiTheme="minorHAnsi" w:cstheme="minorHAnsi"/>
           <w:color w:val="000000" w:themeColor="text1"/>
           <w:sz w:val="24"/>
@@ -973,13 +1003,16 @@
         <w:t>Integrantes de servicios social de este proyecto:</w:t>
       </w:r>
       <w:r>
-        <w:t xml:space="preserve"> Jesus Alejandro Rodriguez </w:t>
+        <w:t xml:space="preserve"> Jesus Alejandro </w:t>
       </w:r>
       <w:proofErr w:type="spellStart"/>
       <w:r>
-        <w:t>Renteria</w:t>
+        <w:t>Rodriguez</w:t>
       </w:r>
       <w:proofErr w:type="spellEnd"/>
+      <w:r>
+        <w:t xml:space="preserve"> Renteria</w:t>
+      </w:r>
     </w:p>
     <w:p>
       <w:r>
@@ -1175,6 +1208,139 @@
         </w:rPr>
         <w:t>Create a docker-compose to up all the services.</w:t>
       </w:r>
+    </w:p>
+    <w:p>
+      <w:pPr>
+        <w:pStyle w:val="HTMLPreformatted"/>
+        <w:shd w:val="clear" w:color="auto" w:fill="282C34"/>
+        <w:spacing w:line="300" w:lineRule="atLeast"/>
+        <w:rPr>
+          <w:rFonts w:ascii="Consolas" w:hAnsi="Consolas"/>
+          <w:color w:val="FFFFFF"/>
+          <w:sz w:val="21"/>
+          <w:szCs w:val="21"/>
+        </w:rPr>
+      </w:pPr>
+      <w:proofErr w:type="spellStart"/>
+      <w:r>
+        <w:rPr>
+          <w:rFonts w:ascii="Consolas" w:hAnsi="Consolas"/>
+          <w:color w:val="FFFFFF"/>
+          <w:sz w:val="21"/>
+          <w:szCs w:val="21"/>
+        </w:rPr>
+        <w:t>npm</w:t>
+      </w:r>
+      <w:proofErr w:type="spellEnd"/>
+      <w:r>
+        <w:rPr>
+          <w:rFonts w:ascii="Consolas" w:hAnsi="Consolas"/>
+          <w:color w:val="FFFFFF"/>
+          <w:sz w:val="21"/>
+          <w:szCs w:val="21"/>
+        </w:rPr>
+        <w:t xml:space="preserve"> install react</w:t>
+      </w:r>
+      <w:r>
+        <w:rPr>
+          <w:rStyle w:val="token"/>
+          <w:rFonts w:ascii="Consolas" w:hAnsi="Consolas"/>
+          <w:color w:val="D7DEEA"/>
+          <w:sz w:val="21"/>
+          <w:szCs w:val="21"/>
+        </w:rPr>
+        <w:t>-</w:t>
+      </w:r>
+      <w:r>
+        <w:rPr>
+          <w:rFonts w:ascii="Consolas" w:hAnsi="Consolas"/>
+          <w:color w:val="FFFFFF"/>
+          <w:sz w:val="21"/>
+          <w:szCs w:val="21"/>
+        </w:rPr>
+        <w:t xml:space="preserve">bootstrap </w:t>
+      </w:r>
+      <w:proofErr w:type="gramStart"/>
+      <w:r>
+        <w:rPr>
+          <w:rFonts w:ascii="Consolas" w:hAnsi="Consolas"/>
+          <w:color w:val="FFFFFF"/>
+          <w:sz w:val="21"/>
+          <w:szCs w:val="21"/>
+        </w:rPr>
+        <w:t>bootstrap</w:t>
+      </w:r>
+      <w:proofErr w:type="gramEnd"/>
+    </w:p>
+    <w:p>
+      <w:pPr>
+        <w:rPr>
+          <w:lang w:val="en-US"/>
+        </w:rPr>
+      </w:pPr>
+      <w:r>
+        <w:rPr>
+          <w:lang w:val="en-US"/>
+        </w:rPr>
+        <w:t xml:space="preserve">react install react-bootstrap-icons </w:t>
+      </w:r>
+      <w:r>
+        <w:rPr>
+          <w:lang w:val="en-US"/>
+        </w:rPr>
+        <w:t>–</w:t>
+      </w:r>
+      <w:proofErr w:type="gramStart"/>
+      <w:r>
+        <w:rPr>
+          <w:lang w:val="en-US"/>
+        </w:rPr>
+        <w:t>save</w:t>
+      </w:r>
+      <w:proofErr w:type="gramEnd"/>
+    </w:p>
+    <w:p>
+      <w:pPr>
+        <w:rPr>
+          <w:lang w:val="en-US"/>
+        </w:rPr>
+      </w:pPr>
+      <w:proofErr w:type="spellStart"/>
+      <w:r>
+        <w:rPr>
+          <w:lang w:val="en-US"/>
+        </w:rPr>
+        <w:t>npm</w:t>
+      </w:r>
+      <w:proofErr w:type="spellEnd"/>
+      <w:r>
+        <w:rPr>
+          <w:lang w:val="en-US"/>
+        </w:rPr>
+        <w:t xml:space="preserve"> </w:t>
+      </w:r>
+      <w:proofErr w:type="spellStart"/>
+      <w:r>
+        <w:rPr>
+          <w:lang w:val="en-US"/>
+        </w:rPr>
+        <w:t>i</w:t>
+      </w:r>
+      <w:proofErr w:type="spellEnd"/>
+      <w:r>
+        <w:rPr>
+          <w:lang w:val="en-US"/>
+        </w:rPr>
+        <w:t xml:space="preserve"> react-multi-</w:t>
+      </w:r>
+      <w:proofErr w:type="gramStart"/>
+      <w:r>
+        <w:rPr>
+          <w:lang w:val="en-US"/>
+        </w:rPr>
+        <w:t>carousel</w:t>
+      </w:r>
+      <w:proofErr w:type="gramEnd"/>
     </w:p>
     <w:p>
       <w:pPr>
@@ -1615,13 +1781,13 @@
     <w:name w:val="Normal"/>
     <w:qFormat/>
   </w:style>
-  <w:style w:type="character" w:default="1" w:styleId="Fuentedeprrafopredeter">
+  <w:style w:type="character" w:default="1" w:styleId="DefaultParagraphFont">
     <w:name w:val="Default Paragraph Font"/>
     <w:uiPriority w:val="1"/>
     <w:semiHidden/>
     <w:unhideWhenUsed/>
   </w:style>
-  <w:style w:type="table" w:default="1" w:styleId="Tablanormal">
+  <w:style w:type="table" w:default="1" w:styleId="TableNormal">
     <w:name w:val="Normal Table"/>
     <w:uiPriority w:val="99"/>
     <w:semiHidden/>
@@ -1636,16 +1802,16 @@
       </w:tblCellMar>
     </w:tblPr>
   </w:style>
-  <w:style w:type="numbering" w:default="1" w:styleId="Sinlista">
+  <w:style w:type="numbering" w:default="1" w:styleId="NoList">
     <w:name w:val="No List"/>
     <w:uiPriority w:val="99"/>
     <w:semiHidden/>
     <w:unhideWhenUsed/>
   </w:style>
-  <w:style w:type="paragraph" w:styleId="HTMLconformatoprevio">
+  <w:style w:type="paragraph" w:styleId="HTMLPreformatted">
     <w:name w:val="HTML Preformatted"/>
     <w:basedOn w:val="Normal"/>
-    <w:link w:val="HTMLconformatoprevioCar"/>
+    <w:link w:val="HTMLPreformattedChar"/>
     <w:uiPriority w:val="99"/>
     <w:semiHidden/>
     <w:unhideWhenUsed/>
@@ -1680,10 +1846,10 @@
       <w14:ligatures w14:val="none"/>
     </w:rPr>
   </w:style>
-  <w:style w:type="character" w:customStyle="1" w:styleId="HTMLconformatoprevioCar">
-    <w:name w:val="HTML con formato previo Car"/>
-    <w:basedOn w:val="Fuentedeprrafopredeter"/>
-    <w:link w:val="HTMLconformatoprevio"/>
+  <w:style w:type="character" w:customStyle="1" w:styleId="HTMLPreformattedChar">
+    <w:name w:val="HTML Preformatted Char"/>
+    <w:basedOn w:val="DefaultParagraphFont"/>
+    <w:link w:val="HTMLPreformatted"/>
     <w:uiPriority w:val="99"/>
     <w:semiHidden/>
     <w:rsid w:val="004E09C0"/>
@@ -1696,9 +1862,9 @@
       <w14:ligatures w14:val="none"/>
     </w:rPr>
   </w:style>
-  <w:style w:type="character" w:styleId="CdigoHTML">
+  <w:style w:type="character" w:styleId="HTMLCode">
     <w:name w:val="HTML Code"/>
-    <w:basedOn w:val="Fuentedeprrafopredeter"/>
+    <w:basedOn w:val="DefaultParagraphFont"/>
     <w:uiPriority w:val="99"/>
     <w:semiHidden/>
     <w:unhideWhenUsed/>
@@ -1709,9 +1875,9 @@
       <w:szCs w:val="20"/>
     </w:rPr>
   </w:style>
-  <w:style w:type="character" w:styleId="Hipervnculo">
+  <w:style w:type="character" w:styleId="Hyperlink">
     <w:name w:val="Hyperlink"/>
-    <w:basedOn w:val="Fuentedeprrafopredeter"/>
+    <w:basedOn w:val="DefaultParagraphFont"/>
     <w:uiPriority w:val="99"/>
     <w:unhideWhenUsed/>
     <w:rsid w:val="00D264A4"/>
@@ -1720,9 +1886,9 @@
       <w:u w:val="single"/>
     </w:rPr>
   </w:style>
-  <w:style w:type="character" w:styleId="Hipervnculovisitado">
+  <w:style w:type="character" w:styleId="FollowedHyperlink">
     <w:name w:val="FollowedHyperlink"/>
-    <w:basedOn w:val="Fuentedeprrafopredeter"/>
+    <w:basedOn w:val="DefaultParagraphFont"/>
     <w:uiPriority w:val="99"/>
     <w:semiHidden/>
     <w:unhideWhenUsed/>
@@ -1731,6 +1897,11 @@
       <w:color w:val="954F72" w:themeColor="followedHyperlink"/>
       <w:u w:val="single"/>
     </w:rPr>
+  </w:style>
+  <w:style w:type="character" w:customStyle="1" w:styleId="token">
+    <w:name w:val="token"/>
+    <w:basedOn w:val="DefaultParagraphFont"/>
+    <w:rsid w:val="003D2032"/>
   </w:style>
 </w:styles>
 </file>

</xml_diff>

<commit_message>
udgrade the doc with link
</commit_message>
<xml_diff>
--- a/Getting started.docx
+++ b/Getting started.docx
@@ -401,27 +401,7 @@
             <w:szCs w:val="24"/>
             <w:bdr w:val="none" w:sz="0" w:space="0" w:color="auto" w:frame="1"/>
           </w:rPr>
-          <w:t>http://localhost:8080/swagger-ui/</w:t>
-        </w:r>
-        <w:r>
-          <w:rPr>
-            <w:rStyle w:val="Hipervnculo"/>
-            <w:rFonts w:asciiTheme="minorHAnsi" w:hAnsiTheme="minorHAnsi" w:cstheme="minorHAnsi"/>
-            <w:sz w:val="24"/>
-            <w:szCs w:val="24"/>
-            <w:bdr w:val="none" w:sz="0" w:space="0" w:color="auto" w:frame="1"/>
-          </w:rPr>
-          <w:t>i</w:t>
-        </w:r>
-        <w:r>
-          <w:rPr>
-            <w:rStyle w:val="Hipervnculo"/>
-            <w:rFonts w:asciiTheme="minorHAnsi" w:hAnsiTheme="minorHAnsi" w:cstheme="minorHAnsi"/>
-            <w:sz w:val="24"/>
-            <w:szCs w:val="24"/>
-            <w:bdr w:val="none" w:sz="0" w:space="0" w:color="auto" w:frame="1"/>
-          </w:rPr>
-          <w:t>ndex.html</w:t>
+          <w:t>http://localhost:8080/swagger-ui/index.html</w:t>
         </w:r>
       </w:hyperlink>
     </w:p>
@@ -1038,6 +1018,143 @@
         <w:t>icons</w:t>
       </w:r>
       <w:proofErr w:type="gramEnd"/>
+    </w:p>
+    <w:p>
+      <w:pPr>
+        <w:rPr>
+          <w:rFonts w:ascii="Cascadia Mono" w:hAnsi="Cascadia Mono" w:cs="Cascadia Mono"/>
+          <w:color w:val="000000" w:themeColor="text1"/>
+          <w:kern w:val="0"/>
+          <w:sz w:val="19"/>
+          <w:szCs w:val="19"/>
+          <w:lang w:val="en-US"/>
+        </w:rPr>
+      </w:pPr>
+      <w:r>
+        <w:rPr>
+          <w:rFonts w:ascii="Cascadia Mono" w:hAnsi="Cascadia Mono" w:cs="Cascadia Mono"/>
+          <w:color w:val="000000" w:themeColor="text1"/>
+          <w:kern w:val="0"/>
+          <w:sz w:val="19"/>
+          <w:szCs w:val="19"/>
+          <w:lang w:val="en-US"/>
+        </w:rPr>
+        <w:t xml:space="preserve">Dependencies required for </w:t>
+      </w:r>
+      <w:proofErr w:type="gramStart"/>
+      <w:r>
+        <w:rPr>
+          <w:rFonts w:ascii="Cascadia Mono" w:hAnsi="Cascadia Mono" w:cs="Cascadia Mono"/>
+          <w:color w:val="000000" w:themeColor="text1"/>
+          <w:kern w:val="0"/>
+          <w:sz w:val="19"/>
+          <w:szCs w:val="19"/>
+          <w:lang w:val="en-US"/>
+        </w:rPr>
+        <w:t>compile</w:t>
+      </w:r>
+      <w:proofErr w:type="gramEnd"/>
+    </w:p>
+    <w:p>
+      <w:pPr>
+        <w:rPr>
+          <w:rFonts w:ascii="Cascadia Mono" w:hAnsi="Cascadia Mono" w:cs="Cascadia Mono"/>
+          <w:color w:val="000000" w:themeColor="text1"/>
+          <w:kern w:val="0"/>
+          <w:sz w:val="19"/>
+          <w:szCs w:val="19"/>
+          <w:lang w:val="en-US"/>
+        </w:rPr>
+      </w:pPr>
+    </w:p>
+    <w:p>
+      <w:pPr>
+        <w:rPr>
+          <w:rFonts w:ascii="Fira Mono" w:hAnsi="Fira Mono"/>
+          <w:sz w:val="21"/>
+          <w:szCs w:val="21"/>
+          <w:shd w:val="clear" w:color="auto" w:fill="DBFFDB"/>
+          <w:lang w:val="en-US"/>
+        </w:rPr>
+      </w:pPr>
+      <w:proofErr w:type="spellStart"/>
+      <w:r>
+        <w:rPr>
+          <w:rFonts w:ascii="Fira Mono" w:hAnsi="Fira Mono"/>
+          <w:sz w:val="21"/>
+          <w:szCs w:val="21"/>
+          <w:shd w:val="clear" w:color="auto" w:fill="DBFFDB"/>
+          <w:lang w:val="en-US"/>
+        </w:rPr>
+        <w:t>npm</w:t>
+      </w:r>
+      <w:proofErr w:type="spellEnd"/>
+      <w:r>
+        <w:rPr>
+          <w:rFonts w:ascii="Fira Mono" w:hAnsi="Fira Mono"/>
+          <w:sz w:val="21"/>
+          <w:szCs w:val="21"/>
+          <w:shd w:val="clear" w:color="auto" w:fill="DBFFDB"/>
+          <w:lang w:val="en-US"/>
+        </w:rPr>
+        <w:t xml:space="preserve"> </w:t>
+      </w:r>
+      <w:proofErr w:type="spellStart"/>
+      <w:r>
+        <w:rPr>
+          <w:rFonts w:ascii="Fira Mono" w:hAnsi="Fira Mono"/>
+          <w:sz w:val="21"/>
+          <w:szCs w:val="21"/>
+          <w:shd w:val="clear" w:color="auto" w:fill="DBFFDB"/>
+          <w:lang w:val="en-US"/>
+        </w:rPr>
+        <w:t>i</w:t>
+      </w:r>
+      <w:proofErr w:type="spellEnd"/>
+      <w:r>
+        <w:rPr>
+          <w:rFonts w:ascii="Fira Mono" w:hAnsi="Fira Mono"/>
+          <w:sz w:val="21"/>
+          <w:szCs w:val="21"/>
+          <w:shd w:val="clear" w:color="auto" w:fill="DBFFDB"/>
+          <w:lang w:val="en-US"/>
+        </w:rPr>
+        <w:t> react-multi-</w:t>
+      </w:r>
+      <w:proofErr w:type="gramStart"/>
+      <w:r>
+        <w:rPr>
+          <w:rFonts w:ascii="Fira Mono" w:hAnsi="Fira Mono"/>
+          <w:sz w:val="21"/>
+          <w:szCs w:val="21"/>
+          <w:shd w:val="clear" w:color="auto" w:fill="DBFFDB"/>
+          <w:lang w:val="en-US"/>
+        </w:rPr>
+        <w:t>carousel</w:t>
+      </w:r>
+      <w:proofErr w:type="gramEnd"/>
+    </w:p>
+    <w:p>
+      <w:pPr>
+        <w:rPr>
+          <w:rFonts w:ascii="Cascadia Mono" w:hAnsi="Cascadia Mono" w:cs="Cascadia Mono"/>
+          <w:color w:val="000000" w:themeColor="text1"/>
+          <w:kern w:val="0"/>
+          <w:sz w:val="19"/>
+          <w:szCs w:val="19"/>
+          <w:lang w:val="en-US"/>
+        </w:rPr>
+      </w:pPr>
+      <w:r>
+        <w:rPr>
+          <w:rFonts w:ascii="Fira Mono" w:hAnsi="Fira Mono"/>
+          <w:sz w:val="21"/>
+          <w:szCs w:val="21"/>
+          <w:shd w:val="clear" w:color="auto" w:fill="DBFFDB"/>
+          <w:lang w:val="en-US"/>
+        </w:rPr>
+        <w:t>link:</w:t>
+      </w:r>
     </w:p>
     <w:p>
       <w:pPr>

</xml_diff>

<commit_message>
add the server and email part still not working
</commit_message>
<xml_diff>
--- a/Getting started.docx
+++ b/Getting started.docx
@@ -383,9 +383,9 @@
     </w:p>
     <w:p>
       <w:pPr>
-        <w:pStyle w:val="HTMLconformatoprevio"/>
-        <w:rPr>
-          <w:rStyle w:val="Hipervnculo"/>
+        <w:pStyle w:val="HTMLPreformatted"/>
+        <w:rPr>
+          <w:rStyle w:val="Hyperlink"/>
           <w:rFonts w:asciiTheme="minorHAnsi" w:hAnsiTheme="minorHAnsi" w:cstheme="minorHAnsi"/>
           <w:sz w:val="24"/>
           <w:szCs w:val="24"/>
@@ -395,7 +395,7 @@
       <w:hyperlink r:id="rId4" w:history="1">
         <w:r>
           <w:rPr>
-            <w:rStyle w:val="Hipervnculo"/>
+            <w:rStyle w:val="Hyperlink"/>
             <w:rFonts w:asciiTheme="minorHAnsi" w:hAnsiTheme="minorHAnsi" w:cstheme="minorHAnsi"/>
             <w:sz w:val="24"/>
             <w:szCs w:val="24"/>
@@ -407,9 +407,9 @@
     </w:p>
     <w:p>
       <w:pPr>
-        <w:pStyle w:val="HTMLconformatoprevio"/>
-        <w:rPr>
-          <w:rStyle w:val="Hipervnculo"/>
+        <w:pStyle w:val="HTMLPreformatted"/>
+        <w:rPr>
+          <w:rStyle w:val="Hyperlink"/>
           <w:rFonts w:asciiTheme="minorHAnsi" w:hAnsiTheme="minorHAnsi" w:cstheme="minorHAnsi"/>
           <w:b/>
           <w:bCs/>
@@ -423,9 +423,9 @@
     </w:p>
     <w:p>
       <w:pPr>
-        <w:pStyle w:val="HTMLconformatoprevio"/>
-        <w:rPr>
-          <w:rStyle w:val="Hipervnculo"/>
+        <w:pStyle w:val="HTMLPreformatted"/>
+        <w:rPr>
+          <w:rStyle w:val="Hyperlink"/>
           <w:rFonts w:asciiTheme="minorHAnsi" w:hAnsiTheme="minorHAnsi" w:cstheme="minorHAnsi"/>
           <w:b/>
           <w:bCs/>
@@ -438,7 +438,7 @@
       </w:pPr>
       <w:r>
         <w:rPr>
-          <w:rStyle w:val="Hipervnculo"/>
+          <w:rStyle w:val="Hyperlink"/>
           <w:rFonts w:asciiTheme="minorHAnsi" w:hAnsiTheme="minorHAnsi" w:cstheme="minorHAnsi"/>
           <w:b/>
           <w:bCs/>
@@ -453,9 +453,9 @@
     </w:p>
     <w:p>
       <w:pPr>
-        <w:pStyle w:val="HTMLconformatoprevio"/>
-        <w:rPr>
-          <w:rStyle w:val="Hipervnculo"/>
+        <w:pStyle w:val="HTMLPreformatted"/>
+        <w:rPr>
+          <w:rStyle w:val="Hyperlink"/>
           <w:rFonts w:asciiTheme="minorHAnsi" w:hAnsiTheme="minorHAnsi" w:cstheme="minorHAnsi"/>
           <w:b/>
           <w:bCs/>
@@ -469,9 +469,9 @@
     </w:p>
     <w:p>
       <w:pPr>
-        <w:pStyle w:val="HTMLconformatoprevio"/>
-        <w:rPr>
-          <w:rStyle w:val="Hipervnculo"/>
+        <w:pStyle w:val="HTMLPreformatted"/>
+        <w:rPr>
+          <w:rStyle w:val="Hyperlink"/>
           <w:rFonts w:asciiTheme="minorHAnsi" w:hAnsiTheme="minorHAnsi" w:cstheme="minorHAnsi"/>
           <w:b/>
           <w:bCs/>
@@ -484,7 +484,7 @@
       </w:pPr>
       <w:r>
         <w:rPr>
-          <w:rStyle w:val="Hipervnculo"/>
+          <w:rStyle w:val="Hyperlink"/>
           <w:rFonts w:asciiTheme="minorHAnsi" w:hAnsiTheme="minorHAnsi" w:cstheme="minorHAnsi"/>
           <w:b/>
           <w:bCs/>
@@ -498,7 +498,7 @@
       </w:r>
       <w:r>
         <w:rPr>
-          <w:rStyle w:val="Hipervnculo"/>
+          <w:rStyle w:val="Hyperlink"/>
           <w:rFonts w:asciiTheme="minorHAnsi" w:hAnsiTheme="minorHAnsi" w:cstheme="minorHAnsi"/>
           <w:b/>
           <w:bCs/>
@@ -512,7 +512,7 @@
       </w:r>
       <w:r>
         <w:rPr>
-          <w:rStyle w:val="Hipervnculo"/>
+          <w:rStyle w:val="Hyperlink"/>
           <w:rFonts w:asciiTheme="minorHAnsi" w:hAnsiTheme="minorHAnsi" w:cstheme="minorHAnsi"/>
           <w:b/>
           <w:bCs/>
@@ -527,9 +527,9 @@
     </w:p>
     <w:p>
       <w:pPr>
-        <w:pStyle w:val="HTMLconformatoprevio"/>
-        <w:rPr>
-          <w:rStyle w:val="Hipervnculo"/>
+        <w:pStyle w:val="HTMLPreformatted"/>
+        <w:rPr>
+          <w:rStyle w:val="Hyperlink"/>
           <w:rFonts w:asciiTheme="minorHAnsi" w:hAnsiTheme="minorHAnsi" w:cstheme="minorHAnsi"/>
           <w:color w:val="000000" w:themeColor="text1"/>
           <w:sz w:val="24"/>
@@ -541,9 +541,9 @@
     </w:p>
     <w:p>
       <w:pPr>
-        <w:pStyle w:val="HTMLconformatoprevio"/>
-        <w:rPr>
-          <w:rStyle w:val="Hipervnculo"/>
+        <w:pStyle w:val="HTMLPreformatted"/>
+        <w:rPr>
+          <w:rStyle w:val="Hyperlink"/>
           <w:rFonts w:asciiTheme="minorHAnsi" w:hAnsiTheme="minorHAnsi" w:cstheme="minorHAnsi"/>
           <w:color w:val="000000" w:themeColor="text1"/>
           <w:sz w:val="24"/>
@@ -554,7 +554,7 @@
       </w:pPr>
       <w:r>
         <w:rPr>
-          <w:rStyle w:val="Hipervnculo"/>
+          <w:rStyle w:val="Hyperlink"/>
           <w:rFonts w:asciiTheme="minorHAnsi" w:hAnsiTheme="minorHAnsi" w:cstheme="minorHAnsi"/>
           <w:color w:val="000000" w:themeColor="text1"/>
           <w:sz w:val="24"/>
@@ -566,7 +566,7 @@
       </w:r>
       <w:r>
         <w:rPr>
-          <w:rStyle w:val="Hipervnculo"/>
+          <w:rStyle w:val="Hyperlink"/>
           <w:rFonts w:asciiTheme="minorHAnsi" w:hAnsiTheme="minorHAnsi" w:cstheme="minorHAnsi"/>
           <w:color w:val="000000" w:themeColor="text1"/>
           <w:sz w:val="24"/>
@@ -578,7 +578,7 @@
       </w:r>
       <w:r>
         <w:rPr>
-          <w:rStyle w:val="Hipervnculo"/>
+          <w:rStyle w:val="Hyperlink"/>
           <w:rFonts w:asciiTheme="minorHAnsi" w:hAnsiTheme="minorHAnsi" w:cstheme="minorHAnsi"/>
           <w:color w:val="000000" w:themeColor="text1"/>
           <w:sz w:val="24"/>
@@ -590,7 +590,7 @@
       </w:r>
       <w:r>
         <w:rPr>
-          <w:rStyle w:val="Hipervnculo"/>
+          <w:rStyle w:val="Hyperlink"/>
           <w:rFonts w:asciiTheme="minorHAnsi" w:hAnsiTheme="minorHAnsi" w:cstheme="minorHAnsi"/>
           <w:color w:val="000000" w:themeColor="text1"/>
           <w:sz w:val="24"/>
@@ -603,9 +603,9 @@
     </w:p>
     <w:p>
       <w:pPr>
-        <w:pStyle w:val="HTMLconformatoprevio"/>
-        <w:rPr>
-          <w:rStyle w:val="Hipervnculo"/>
+        <w:pStyle w:val="HTMLPreformatted"/>
+        <w:rPr>
+          <w:rStyle w:val="Hyperlink"/>
           <w:rFonts w:asciiTheme="minorHAnsi" w:hAnsiTheme="minorHAnsi" w:cstheme="minorHAnsi"/>
           <w:color w:val="000000" w:themeColor="text1"/>
           <w:sz w:val="24"/>
@@ -1137,28 +1137,130 @@
     <w:p>
       <w:pPr>
         <w:rPr>
-          <w:rFonts w:ascii="Cascadia Mono" w:hAnsi="Cascadia Mono" w:cs="Cascadia Mono"/>
-          <w:color w:val="000000" w:themeColor="text1"/>
-          <w:kern w:val="0"/>
-          <w:sz w:val="19"/>
-          <w:szCs w:val="19"/>
-          <w:lang w:val="en-US"/>
-        </w:rPr>
-      </w:pPr>
-      <w:r>
-        <w:rPr>
           <w:rFonts w:ascii="Fira Mono" w:hAnsi="Fira Mono"/>
           <w:sz w:val="21"/>
           <w:szCs w:val="21"/>
           <w:shd w:val="clear" w:color="auto" w:fill="DBFFDB"/>
           <w:lang w:val="en-US"/>
         </w:rPr>
+      </w:pPr>
+      <w:r>
+        <w:rPr>
+          <w:rFonts w:ascii="Fira Mono" w:hAnsi="Fira Mono"/>
+          <w:sz w:val="21"/>
+          <w:szCs w:val="21"/>
+          <w:shd w:val="clear" w:color="auto" w:fill="DBFFDB"/>
+          <w:lang w:val="en-US"/>
+        </w:rPr>
         <w:t>link:</w:t>
       </w:r>
     </w:p>
     <w:p>
       <w:pPr>
         <w:rPr>
+          <w:rFonts w:ascii="Fira Mono" w:hAnsi="Fira Mono"/>
+          <w:sz w:val="21"/>
+          <w:szCs w:val="21"/>
+          <w:shd w:val="clear" w:color="auto" w:fill="DBFFDB"/>
+          <w:lang w:val="en-US"/>
+        </w:rPr>
+      </w:pPr>
+      <w:proofErr w:type="spellStart"/>
+      <w:r>
+        <w:rPr>
+          <w:rFonts w:ascii="Fira Mono" w:hAnsi="Fira Mono"/>
+          <w:sz w:val="21"/>
+          <w:szCs w:val="21"/>
+          <w:shd w:val="clear" w:color="auto" w:fill="DBFFDB"/>
+          <w:lang w:val="en-US"/>
+        </w:rPr>
+        <w:t>instalar</w:t>
+      </w:r>
+      <w:proofErr w:type="spellEnd"/>
+      <w:r>
+        <w:rPr>
+          <w:rFonts w:ascii="Fira Mono" w:hAnsi="Fira Mono"/>
+          <w:sz w:val="21"/>
+          <w:szCs w:val="21"/>
+          <w:shd w:val="clear" w:color="auto" w:fill="DBFFDB"/>
+          <w:lang w:val="en-US"/>
+        </w:rPr>
+        <w:t xml:space="preserve"> </w:t>
+      </w:r>
+    </w:p>
+    <w:p>
+      <w:pPr>
+        <w:rPr>
+          <w:rFonts w:ascii="Cascadia Mono" w:hAnsi="Cascadia Mono" w:cs="Cascadia Mono"/>
+          <w:color w:val="000000" w:themeColor="text1"/>
+          <w:kern w:val="0"/>
+          <w:sz w:val="19"/>
+          <w:szCs w:val="19"/>
+          <w:lang w:val="en-US"/>
+        </w:rPr>
+      </w:pPr>
+      <w:proofErr w:type="spellStart"/>
+      <w:r>
+        <w:rPr>
+          <w:rFonts w:ascii="Fira Mono" w:hAnsi="Fira Mono"/>
+          <w:sz w:val="21"/>
+          <w:szCs w:val="21"/>
+          <w:shd w:val="clear" w:color="auto" w:fill="DBFFDB"/>
+          <w:lang w:val="en-US"/>
+        </w:rPr>
+        <w:t>npm</w:t>
+      </w:r>
+      <w:proofErr w:type="spellEnd"/>
+      <w:r>
+        <w:rPr>
+          <w:rFonts w:ascii="Fira Mono" w:hAnsi="Fira Mono"/>
+          <w:sz w:val="21"/>
+          <w:szCs w:val="21"/>
+          <w:shd w:val="clear" w:color="auto" w:fill="DBFFDB"/>
+          <w:lang w:val="en-US"/>
+        </w:rPr>
+        <w:t xml:space="preserve"> install express </w:t>
+      </w:r>
+      <w:proofErr w:type="spellStart"/>
+      <w:r>
+        <w:rPr>
+          <w:rFonts w:ascii="Fira Mono" w:hAnsi="Fira Mono"/>
+          <w:sz w:val="21"/>
+          <w:szCs w:val="21"/>
+          <w:shd w:val="clear" w:color="auto" w:fill="DBFFDB"/>
+          <w:lang w:val="en-US"/>
+        </w:rPr>
+        <w:t>cors</w:t>
+      </w:r>
+      <w:proofErr w:type="spellEnd"/>
+      <w:r>
+        <w:rPr>
+          <w:rFonts w:ascii="Fira Mono" w:hAnsi="Fira Mono"/>
+          <w:sz w:val="21"/>
+          <w:szCs w:val="21"/>
+          <w:shd w:val="clear" w:color="auto" w:fill="DBFFDB"/>
+          <w:lang w:val="en-US"/>
+        </w:rPr>
+        <w:t xml:space="preserve"> </w:t>
+      </w:r>
+      <w:proofErr w:type="spellStart"/>
+      <w:proofErr w:type="gramStart"/>
+      <w:r>
+        <w:rPr>
+          <w:rFonts w:ascii="Fira Mono" w:hAnsi="Fira Mono"/>
+          <w:sz w:val="21"/>
+          <w:szCs w:val="21"/>
+          <w:shd w:val="clear" w:color="auto" w:fill="DBFFDB"/>
+          <w:lang w:val="en-US"/>
+        </w:rPr>
+        <w:t>nodemailer</w:t>
+      </w:r>
+      <w:proofErr w:type="spellEnd"/>
+      <w:proofErr w:type="gramEnd"/>
+    </w:p>
+    <w:p>
+      <w:pPr>
+        <w:rPr>
           <w:rFonts w:ascii="Cascadia Mono" w:hAnsi="Cascadia Mono" w:cs="Cascadia Mono"/>
           <w:color w:val="A31515"/>
           <w:kern w:val="0"/>
@@ -1170,9 +1272,9 @@
     </w:p>
     <w:p>
       <w:pPr>
-        <w:pStyle w:val="HTMLconformatoprevio"/>
-        <w:rPr>
-          <w:rStyle w:val="Hipervnculo"/>
+        <w:pStyle w:val="HTMLPreformatted"/>
+        <w:rPr>
+          <w:rStyle w:val="Hyperlink"/>
           <w:rFonts w:asciiTheme="minorHAnsi" w:hAnsiTheme="minorHAnsi" w:cstheme="minorHAnsi"/>
           <w:color w:val="000000" w:themeColor="text1"/>
           <w:sz w:val="24"/>
@@ -1184,9 +1286,9 @@
     </w:p>
     <w:p>
       <w:pPr>
-        <w:pStyle w:val="HTMLconformatoprevio"/>
-        <w:rPr>
-          <w:rStyle w:val="Hipervnculo"/>
+        <w:pStyle w:val="HTMLPreformatted"/>
+        <w:rPr>
+          <w:rStyle w:val="Hyperlink"/>
           <w:rFonts w:asciiTheme="minorHAnsi" w:hAnsiTheme="minorHAnsi" w:cstheme="minorHAnsi"/>
           <w:color w:val="000000" w:themeColor="text1"/>
           <w:sz w:val="24"/>
@@ -1198,9 +1300,9 @@
     </w:p>
     <w:p>
       <w:pPr>
-        <w:pStyle w:val="HTMLconformatoprevio"/>
-        <w:rPr>
-          <w:rStyle w:val="CdigoHTML"/>
+        <w:pStyle w:val="HTMLPreformatted"/>
+        <w:rPr>
+          <w:rStyle w:val="HTMLCode"/>
           <w:rFonts w:asciiTheme="minorHAnsi" w:hAnsiTheme="minorHAnsi" w:cstheme="minorHAnsi"/>
           <w:color w:val="000000" w:themeColor="text1"/>
           <w:sz w:val="24"/>
@@ -1725,13 +1827,13 @@
     <w:name w:val="Normal"/>
     <w:qFormat/>
   </w:style>
-  <w:style w:type="character" w:default="1" w:styleId="Fuentedeprrafopredeter">
+  <w:style w:type="character" w:default="1" w:styleId="DefaultParagraphFont">
     <w:name w:val="Default Paragraph Font"/>
     <w:uiPriority w:val="1"/>
     <w:semiHidden/>
     <w:unhideWhenUsed/>
   </w:style>
-  <w:style w:type="table" w:default="1" w:styleId="Tablanormal">
+  <w:style w:type="table" w:default="1" w:styleId="TableNormal">
     <w:name w:val="Normal Table"/>
     <w:uiPriority w:val="99"/>
     <w:semiHidden/>
@@ -1746,16 +1848,16 @@
       </w:tblCellMar>
     </w:tblPr>
   </w:style>
-  <w:style w:type="numbering" w:default="1" w:styleId="Sinlista">
+  <w:style w:type="numbering" w:default="1" w:styleId="NoList">
     <w:name w:val="No List"/>
     <w:uiPriority w:val="99"/>
     <w:semiHidden/>
     <w:unhideWhenUsed/>
   </w:style>
-  <w:style w:type="paragraph" w:styleId="HTMLconformatoprevio">
+  <w:style w:type="paragraph" w:styleId="HTMLPreformatted">
     <w:name w:val="HTML Preformatted"/>
     <w:basedOn w:val="Normal"/>
-    <w:link w:val="HTMLconformatoprevioCar"/>
+    <w:link w:val="HTMLPreformattedChar"/>
     <w:uiPriority w:val="99"/>
     <w:semiHidden/>
     <w:unhideWhenUsed/>
@@ -1790,10 +1892,10 @@
       <w14:ligatures w14:val="none"/>
     </w:rPr>
   </w:style>
-  <w:style w:type="character" w:customStyle="1" w:styleId="HTMLconformatoprevioCar">
-    <w:name w:val="HTML con formato previo Car"/>
-    <w:basedOn w:val="Fuentedeprrafopredeter"/>
-    <w:link w:val="HTMLconformatoprevio"/>
+  <w:style w:type="character" w:customStyle="1" w:styleId="HTMLPreformattedChar">
+    <w:name w:val="HTML Preformatted Char"/>
+    <w:basedOn w:val="DefaultParagraphFont"/>
+    <w:link w:val="HTMLPreformatted"/>
     <w:uiPriority w:val="99"/>
     <w:semiHidden/>
     <w:rsid w:val="004E09C0"/>
@@ -1806,9 +1908,9 @@
       <w14:ligatures w14:val="none"/>
     </w:rPr>
   </w:style>
-  <w:style w:type="character" w:styleId="CdigoHTML">
+  <w:style w:type="character" w:styleId="HTMLCode">
     <w:name w:val="HTML Code"/>
-    <w:basedOn w:val="Fuentedeprrafopredeter"/>
+    <w:basedOn w:val="DefaultParagraphFont"/>
     <w:uiPriority w:val="99"/>
     <w:semiHidden/>
     <w:unhideWhenUsed/>
@@ -1819,9 +1921,9 @@
       <w:szCs w:val="20"/>
     </w:rPr>
   </w:style>
-  <w:style w:type="character" w:styleId="Hipervnculo">
+  <w:style w:type="character" w:styleId="Hyperlink">
     <w:name w:val="Hyperlink"/>
-    <w:basedOn w:val="Fuentedeprrafopredeter"/>
+    <w:basedOn w:val="DefaultParagraphFont"/>
     <w:uiPriority w:val="99"/>
     <w:unhideWhenUsed/>
     <w:rsid w:val="00D264A4"/>
@@ -1830,9 +1932,9 @@
       <w:u w:val="single"/>
     </w:rPr>
   </w:style>
-  <w:style w:type="character" w:styleId="Hipervnculovisitado">
+  <w:style w:type="character" w:styleId="FollowedHyperlink">
     <w:name w:val="FollowedHyperlink"/>
-    <w:basedOn w:val="Fuentedeprrafopredeter"/>
+    <w:basedOn w:val="DefaultParagraphFont"/>
     <w:uiPriority w:val="99"/>
     <w:semiHidden/>
     <w:unhideWhenUsed/>

</xml_diff>

<commit_message>
Contact scrip finished include all the new packege to the proyect also include in the doc
</commit_message>
<xml_diff>
--- a/Getting started.docx
+++ b/Getting started.docx
@@ -70,7 +70,6 @@
         </w:rPr>
         <w:t xml:space="preserve"> in the computer I personally recommended use </w:t>
       </w:r>
-      <w:proofErr w:type="gramStart"/>
       <w:r>
         <w:rPr>
           <w:u w:val="single"/>
@@ -78,7 +77,6 @@
         </w:rPr>
         <w:t>IntelliJ</w:t>
       </w:r>
-      <w:proofErr w:type="gramEnd"/>
       <w:r>
         <w:rPr>
           <w:lang w:val="en-US"/>
@@ -186,16 +184,47 @@
         <w:rPr>
           <w:lang w:val="en-US"/>
         </w:rPr>
-        <w:t>Install react-bootstrap-icons --</w:t>
-      </w:r>
-      <w:proofErr w:type="gramStart"/>
+        <w:t xml:space="preserve">Install react-bootstrap-icons </w:t>
+      </w:r>
+      <w:r>
+        <w:rPr>
+          <w:lang w:val="en-US"/>
+        </w:rPr>
+        <w:t>–</w:t>
+      </w:r>
       <w:r>
         <w:rPr>
           <w:lang w:val="en-US"/>
         </w:rPr>
         <w:t>save</w:t>
       </w:r>
-      <w:proofErr w:type="gramEnd"/>
+    </w:p>
+    <w:p>
+      <w:pPr>
+        <w:rPr>
+          <w:u w:val="single"/>
+          <w:lang w:val="en-US"/>
+        </w:rPr>
+      </w:pPr>
+      <w:r>
+        <w:rPr>
+          <w:lang w:val="en-US"/>
+        </w:rPr>
+        <w:t>Comat to run react</w:t>
+      </w:r>
+    </w:p>
+    <w:p>
+      <w:pPr>
+        <w:rPr>
+          <w:lang w:val="en-US"/>
+        </w:rPr>
+      </w:pPr>
+      <w:r>
+        <w:rPr>
+          <w:lang w:val="en-US"/>
+        </w:rPr>
+        <w:t>Npm start</w:t>
+      </w:r>
     </w:p>
     <w:p>
       <w:pPr>
@@ -260,7 +289,6 @@
           <w:lang w:val="en-US"/>
         </w:rPr>
       </w:pPr>
-      <w:proofErr w:type="gramStart"/>
       <w:r>
         <w:rPr>
           <w:b/>
@@ -269,43 +297,8 @@
           <w:iCs/>
           <w:lang w:val="en-US"/>
         </w:rPr>
-        <w:t>./</w:t>
-      </w:r>
-      <w:proofErr w:type="spellStart"/>
-      <w:proofErr w:type="gramEnd"/>
-      <w:r>
-        <w:rPr>
-          <w:b/>
-          <w:bCs/>
-          <w:i/>
-          <w:iCs/>
-          <w:lang w:val="en-US"/>
-        </w:rPr>
-        <w:t>mvnw</w:t>
-      </w:r>
-      <w:proofErr w:type="spellEnd"/>
-      <w:r>
-        <w:rPr>
-          <w:b/>
-          <w:bCs/>
-          <w:i/>
-          <w:iCs/>
-          <w:lang w:val="en-US"/>
-        </w:rPr>
-        <w:t xml:space="preserve"> </w:t>
-      </w:r>
-      <w:proofErr w:type="spellStart"/>
-      <w:r>
-        <w:rPr>
-          <w:b/>
-          <w:bCs/>
-          <w:i/>
-          <w:iCs/>
-          <w:lang w:val="en-US"/>
-        </w:rPr>
-        <w:t>spring-boot:build-image</w:t>
-      </w:r>
-      <w:proofErr w:type="spellEnd"/>
+        <w:t>./mvnw spring-boot:build-image</w:t>
+      </w:r>
     </w:p>
     <w:p>
       <w:pPr>
@@ -636,7 +629,6 @@
         </w:rPr>
         <w:t>Docker-compose -f docker-compose-</w:t>
       </w:r>
-      <w:proofErr w:type="spellStart"/>
       <w:r>
         <w:rPr>
           <w:b/>
@@ -655,31 +647,20 @@
           <w:szCs w:val="24"/>
           <w:lang w:val="en-US"/>
         </w:rPr>
-        <w:t>yml</w:t>
-      </w:r>
-      <w:proofErr w:type="spellEnd"/>
-      <w:r>
-        <w:rPr>
-          <w:b/>
-          <w:bCs/>
-          <w:sz w:val="24"/>
-          <w:szCs w:val="24"/>
-          <w:lang w:val="en-US"/>
-        </w:rPr>
-        <w:t xml:space="preserve"> up -</w:t>
-      </w:r>
-      <w:proofErr w:type="gramStart"/>
-      <w:r>
-        <w:rPr>
-          <w:b/>
-          <w:bCs/>
-          <w:sz w:val="24"/>
-          <w:szCs w:val="24"/>
-          <w:lang w:val="en-US"/>
-        </w:rPr>
-        <w:t>d</w:t>
-      </w:r>
-      <w:proofErr w:type="gramEnd"/>
+        <w:t>yml up -d</w:t>
+      </w:r>
+    </w:p>
+    <w:p>
+      <w:pPr>
+        <w:ind w:firstLine="708"/>
+        <w:rPr>
+          <w:b/>
+          <w:bCs/>
+          <w:sz w:val="24"/>
+          <w:szCs w:val="24"/>
+          <w:lang w:val="en-US"/>
+        </w:rPr>
+      </w:pPr>
     </w:p>
     <w:p>
       <w:pPr>
@@ -714,22 +695,8 @@
           <w:szCs w:val="24"/>
           <w:lang w:val="en-US"/>
         </w:rPr>
-        <w:t xml:space="preserve">Useful commands to </w:t>
-      </w:r>
-      <w:proofErr w:type="gramStart"/>
-      <w:r>
-        <w:rPr>
-          <w:rFonts w:cstheme="minorHAnsi"/>
-          <w:b/>
-          <w:bCs/>
-          <w:kern w:val="0"/>
-          <w:sz w:val="24"/>
-          <w:szCs w:val="24"/>
-          <w:lang w:val="en-US"/>
-        </w:rPr>
-        <w:t>use</w:t>
-      </w:r>
-      <w:proofErr w:type="gramEnd"/>
+        <w:t>Useful commands to use</w:t>
+      </w:r>
     </w:p>
     <w:p>
       <w:pPr>
@@ -761,20 +728,8 @@
           <w:shd w:val="clear" w:color="auto" w:fill="F1F1F1"/>
           <w:lang w:val="en-US"/>
         </w:rPr>
-        <w:t xml:space="preserve">docker image </w:t>
-      </w:r>
-      <w:proofErr w:type="gramStart"/>
-      <w:r>
-        <w:rPr>
-          <w:rFonts w:cstheme="minorHAnsi"/>
-          <w:sz w:val="24"/>
-          <w:szCs w:val="24"/>
-          <w:shd w:val="clear" w:color="auto" w:fill="F1F1F1"/>
-          <w:lang w:val="en-US"/>
-        </w:rPr>
-        <w:t>ls</w:t>
-      </w:r>
-      <w:proofErr w:type="gramEnd"/>
+        <w:t>docker image ls</w:t>
+      </w:r>
     </w:p>
     <w:p>
       <w:pPr>
@@ -808,10 +763,11 @@
           <w:szCs w:val="19"/>
           <w:lang w:val="en-US"/>
         </w:rPr>
-        <w:t xml:space="preserve">To run this </w:t>
-      </w:r>
-      <w:proofErr w:type="spellStart"/>
-      <w:r>
+        <w:t>To run this proyect we need the command npm start</w:t>
+      </w:r>
+    </w:p>
+    <w:p>
+      <w:pPr>
         <w:rPr>
           <w:rFonts w:ascii="Cascadia Mono" w:hAnsi="Cascadia Mono" w:cs="Cascadia Mono"/>
           <w:color w:val="000000" w:themeColor="text1"/>
@@ -820,10 +776,10 @@
           <w:szCs w:val="19"/>
           <w:lang w:val="en-US"/>
         </w:rPr>
-        <w:t>proyect</w:t>
-      </w:r>
-      <w:proofErr w:type="spellEnd"/>
-      <w:r>
+      </w:pPr>
+    </w:p>
+    <w:p>
+      <w:pPr>
         <w:rPr>
           <w:rFonts w:ascii="Cascadia Mono" w:hAnsi="Cascadia Mono" w:cs="Cascadia Mono"/>
           <w:color w:val="000000" w:themeColor="text1"/>
@@ -832,9 +788,7 @@
           <w:szCs w:val="19"/>
           <w:lang w:val="en-US"/>
         </w:rPr>
-        <w:t xml:space="preserve"> we need the command </w:t>
-      </w:r>
-      <w:proofErr w:type="spellStart"/>
+      </w:pPr>
       <w:r>
         <w:rPr>
           <w:rFonts w:ascii="Cascadia Mono" w:hAnsi="Cascadia Mono" w:cs="Cascadia Mono"/>
@@ -844,10 +798,11 @@
           <w:szCs w:val="19"/>
           <w:lang w:val="en-US"/>
         </w:rPr>
-        <w:t>npm</w:t>
-      </w:r>
-      <w:proofErr w:type="spellEnd"/>
-      <w:r>
+        <w:t xml:space="preserve">Install services </w:t>
+      </w:r>
+    </w:p>
+    <w:p>
+      <w:pPr>
         <w:rPr>
           <w:rFonts w:ascii="Cascadia Mono" w:hAnsi="Cascadia Mono" w:cs="Cascadia Mono"/>
           <w:color w:val="000000" w:themeColor="text1"/>
@@ -856,9 +811,7 @@
           <w:szCs w:val="19"/>
           <w:lang w:val="en-US"/>
         </w:rPr>
-        <w:t xml:space="preserve"> </w:t>
-      </w:r>
-      <w:proofErr w:type="gramStart"/>
+      </w:pPr>
       <w:r>
         <w:rPr>
           <w:rFonts w:ascii="Cascadia Mono" w:hAnsi="Cascadia Mono" w:cs="Cascadia Mono"/>
@@ -868,9 +821,8 @@
           <w:szCs w:val="19"/>
           <w:lang w:val="en-US"/>
         </w:rPr>
-        <w:t>start</w:t>
-      </w:r>
-      <w:proofErr w:type="gramEnd"/>
+        <w:t>Npm react boostrap</w:t>
+      </w:r>
     </w:p>
     <w:p>
       <w:pPr>
@@ -883,9 +835,7 @@
           <w:lang w:val="en-US"/>
         </w:rPr>
       </w:pPr>
-    </w:p>
-    <w:p>
-      <w:pPr>
+      <w:r>
         <w:rPr>
           <w:rFonts w:ascii="Cascadia Mono" w:hAnsi="Cascadia Mono" w:cs="Cascadia Mono"/>
           <w:color w:val="000000" w:themeColor="text1"/>
@@ -894,8 +844,11 @@
           <w:szCs w:val="19"/>
           <w:lang w:val="en-US"/>
         </w:rPr>
-      </w:pPr>
-      <w:r>
+        <w:t>and add the icons</w:t>
+      </w:r>
+    </w:p>
+    <w:p>
+      <w:pPr>
         <w:rPr>
           <w:rFonts w:ascii="Cascadia Mono" w:hAnsi="Cascadia Mono" w:cs="Cascadia Mono"/>
           <w:color w:val="000000" w:themeColor="text1"/>
@@ -904,10 +857,7 @@
           <w:szCs w:val="19"/>
           <w:lang w:val="en-US"/>
         </w:rPr>
-        <w:lastRenderedPageBreak/>
-        <w:t xml:space="preserve">Install </w:t>
-      </w:r>
-      <w:proofErr w:type="gramStart"/>
+      </w:pPr>
       <w:r>
         <w:rPr>
           <w:rFonts w:ascii="Cascadia Mono" w:hAnsi="Cascadia Mono" w:cs="Cascadia Mono"/>
@@ -917,143 +867,8 @@
           <w:szCs w:val="19"/>
           <w:lang w:val="en-US"/>
         </w:rPr>
-        <w:t>services</w:t>
-      </w:r>
-      <w:proofErr w:type="gramEnd"/>
-      <w:r>
-        <w:rPr>
-          <w:rFonts w:ascii="Cascadia Mono" w:hAnsi="Cascadia Mono" w:cs="Cascadia Mono"/>
-          <w:color w:val="000000" w:themeColor="text1"/>
-          <w:kern w:val="0"/>
-          <w:sz w:val="19"/>
-          <w:szCs w:val="19"/>
-          <w:lang w:val="en-US"/>
-        </w:rPr>
-        <w:t xml:space="preserve"> </w:t>
-      </w:r>
-    </w:p>
-    <w:p>
-      <w:pPr>
-        <w:rPr>
-          <w:rFonts w:ascii="Cascadia Mono" w:hAnsi="Cascadia Mono" w:cs="Cascadia Mono"/>
-          <w:color w:val="000000" w:themeColor="text1"/>
-          <w:kern w:val="0"/>
-          <w:sz w:val="19"/>
-          <w:szCs w:val="19"/>
-          <w:lang w:val="en-US"/>
-        </w:rPr>
-      </w:pPr>
-      <w:proofErr w:type="spellStart"/>
-      <w:r>
-        <w:rPr>
-          <w:rFonts w:ascii="Cascadia Mono" w:hAnsi="Cascadia Mono" w:cs="Cascadia Mono"/>
-          <w:color w:val="000000" w:themeColor="text1"/>
-          <w:kern w:val="0"/>
-          <w:sz w:val="19"/>
-          <w:szCs w:val="19"/>
-          <w:lang w:val="en-US"/>
-        </w:rPr>
-        <w:t>Npm</w:t>
-      </w:r>
-      <w:proofErr w:type="spellEnd"/>
-      <w:r>
-        <w:rPr>
-          <w:rFonts w:ascii="Cascadia Mono" w:hAnsi="Cascadia Mono" w:cs="Cascadia Mono"/>
-          <w:color w:val="000000" w:themeColor="text1"/>
-          <w:kern w:val="0"/>
-          <w:sz w:val="19"/>
-          <w:szCs w:val="19"/>
-          <w:lang w:val="en-US"/>
-        </w:rPr>
-        <w:t xml:space="preserve"> react </w:t>
-      </w:r>
-      <w:proofErr w:type="spellStart"/>
-      <w:proofErr w:type="gramStart"/>
-      <w:r>
-        <w:rPr>
-          <w:rFonts w:ascii="Cascadia Mono" w:hAnsi="Cascadia Mono" w:cs="Cascadia Mono"/>
-          <w:color w:val="000000" w:themeColor="text1"/>
-          <w:kern w:val="0"/>
-          <w:sz w:val="19"/>
-          <w:szCs w:val="19"/>
-          <w:lang w:val="en-US"/>
-        </w:rPr>
-        <w:t>boostrap</w:t>
-      </w:r>
-      <w:proofErr w:type="spellEnd"/>
-      <w:proofErr w:type="gramEnd"/>
-    </w:p>
-    <w:p>
-      <w:pPr>
-        <w:rPr>
-          <w:rFonts w:ascii="Cascadia Mono" w:hAnsi="Cascadia Mono" w:cs="Cascadia Mono"/>
-          <w:color w:val="000000" w:themeColor="text1"/>
-          <w:kern w:val="0"/>
-          <w:sz w:val="19"/>
-          <w:szCs w:val="19"/>
-          <w:lang w:val="en-US"/>
-        </w:rPr>
-      </w:pPr>
-      <w:r>
-        <w:rPr>
-          <w:rFonts w:ascii="Cascadia Mono" w:hAnsi="Cascadia Mono" w:cs="Cascadia Mono"/>
-          <w:color w:val="000000" w:themeColor="text1"/>
-          <w:kern w:val="0"/>
-          <w:sz w:val="19"/>
-          <w:szCs w:val="19"/>
-          <w:lang w:val="en-US"/>
-        </w:rPr>
-        <w:t xml:space="preserve">and add the </w:t>
-      </w:r>
-      <w:proofErr w:type="gramStart"/>
-      <w:r>
-        <w:rPr>
-          <w:rFonts w:ascii="Cascadia Mono" w:hAnsi="Cascadia Mono" w:cs="Cascadia Mono"/>
-          <w:color w:val="000000" w:themeColor="text1"/>
-          <w:kern w:val="0"/>
-          <w:sz w:val="19"/>
-          <w:szCs w:val="19"/>
-          <w:lang w:val="en-US"/>
-        </w:rPr>
-        <w:t>icons</w:t>
-      </w:r>
-      <w:proofErr w:type="gramEnd"/>
-    </w:p>
-    <w:p>
-      <w:pPr>
-        <w:rPr>
-          <w:rFonts w:ascii="Cascadia Mono" w:hAnsi="Cascadia Mono" w:cs="Cascadia Mono"/>
-          <w:color w:val="000000" w:themeColor="text1"/>
-          <w:kern w:val="0"/>
-          <w:sz w:val="19"/>
-          <w:szCs w:val="19"/>
-          <w:lang w:val="en-US"/>
-        </w:rPr>
-      </w:pPr>
-      <w:r>
-        <w:rPr>
-          <w:rFonts w:ascii="Cascadia Mono" w:hAnsi="Cascadia Mono" w:cs="Cascadia Mono"/>
-          <w:color w:val="000000" w:themeColor="text1"/>
-          <w:kern w:val="0"/>
-          <w:sz w:val="19"/>
-          <w:szCs w:val="19"/>
-          <w:lang w:val="en-US"/>
-        </w:rPr>
-        <w:t xml:space="preserve">Dependencies required for </w:t>
-      </w:r>
-      <w:proofErr w:type="gramStart"/>
-      <w:r>
-        <w:rPr>
-          <w:rFonts w:ascii="Cascadia Mono" w:hAnsi="Cascadia Mono" w:cs="Cascadia Mono"/>
-          <w:color w:val="000000" w:themeColor="text1"/>
-          <w:kern w:val="0"/>
-          <w:sz w:val="19"/>
-          <w:szCs w:val="19"/>
-          <w:lang w:val="en-US"/>
-        </w:rPr>
-        <w:t>compile</w:t>
-      </w:r>
-      <w:proofErr w:type="gramEnd"/>
+        <w:t>Dependencies required for compile</w:t>
+      </w:r>
     </w:p>
     <w:p>
       <w:pPr>
@@ -1077,7 +892,6 @@
           <w:lang w:val="en-US"/>
         </w:rPr>
       </w:pPr>
-      <w:proofErr w:type="spellStart"/>
       <w:r>
         <w:rPr>
           <w:rFonts w:ascii="Fira Mono" w:hAnsi="Fira Mono"/>
@@ -1086,10 +900,11 @@
           <w:shd w:val="clear" w:color="auto" w:fill="DBFFDB"/>
           <w:lang w:val="en-US"/>
         </w:rPr>
-        <w:t>npm</w:t>
-      </w:r>
-      <w:proofErr w:type="spellEnd"/>
-      <w:r>
+        <w:t>npm i react-multi-carousel</w:t>
+      </w:r>
+    </w:p>
+    <w:p>
+      <w:pPr>
         <w:rPr>
           <w:rFonts w:ascii="Fira Mono" w:hAnsi="Fira Mono"/>
           <w:sz w:val="21"/>
@@ -1097,9 +912,7 @@
           <w:shd w:val="clear" w:color="auto" w:fill="DBFFDB"/>
           <w:lang w:val="en-US"/>
         </w:rPr>
-        <w:t xml:space="preserve"> </w:t>
-      </w:r>
-      <w:proofErr w:type="spellStart"/>
+      </w:pPr>
       <w:r>
         <w:rPr>
           <w:rFonts w:ascii="Fira Mono" w:hAnsi="Fira Mono"/>
@@ -1108,10 +921,11 @@
           <w:shd w:val="clear" w:color="auto" w:fill="DBFFDB"/>
           <w:lang w:val="en-US"/>
         </w:rPr>
-        <w:t>i</w:t>
-      </w:r>
-      <w:proofErr w:type="spellEnd"/>
-      <w:r>
+        <w:t>link:</w:t>
+      </w:r>
+    </w:p>
+    <w:p>
+      <w:pPr>
         <w:rPr>
           <w:rFonts w:ascii="Fira Mono" w:hAnsi="Fira Mono"/>
           <w:sz w:val="21"/>
@@ -1119,9 +933,7 @@
           <w:shd w:val="clear" w:color="auto" w:fill="DBFFDB"/>
           <w:lang w:val="en-US"/>
         </w:rPr>
-        <w:t> react-multi-</w:t>
-      </w:r>
-      <w:proofErr w:type="gramStart"/>
+      </w:pPr>
       <w:r>
         <w:rPr>
           <w:rFonts w:ascii="Fira Mono" w:hAnsi="Fira Mono"/>
@@ -1130,9 +942,8 @@
           <w:shd w:val="clear" w:color="auto" w:fill="DBFFDB"/>
           <w:lang w:val="en-US"/>
         </w:rPr>
-        <w:t>carousel</w:t>
-      </w:r>
-      <w:proofErr w:type="gramEnd"/>
+        <w:t xml:space="preserve">instalar </w:t>
+      </w:r>
     </w:p>
     <w:p>
       <w:pPr>
@@ -1152,7 +963,7 @@
           <w:shd w:val="clear" w:color="auto" w:fill="DBFFDB"/>
           <w:lang w:val="en-US"/>
         </w:rPr>
-        <w:t>link:</w:t>
+        <w:t>npm install express cors nodemailer</w:t>
       </w:r>
     </w:p>
     <w:p>
@@ -1165,7 +976,6 @@
           <w:lang w:val="en-US"/>
         </w:rPr>
       </w:pPr>
-      <w:proofErr w:type="spellStart"/>
       <w:r>
         <w:rPr>
           <w:rFonts w:ascii="Fira Mono" w:hAnsi="Fira Mono"/>
@@ -1174,121 +984,8 @@
           <w:shd w:val="clear" w:color="auto" w:fill="DBFFDB"/>
           <w:lang w:val="en-US"/>
         </w:rPr>
-        <w:t>instalar</w:t>
-      </w:r>
-      <w:proofErr w:type="spellEnd"/>
-      <w:r>
-        <w:rPr>
-          <w:rFonts w:ascii="Fira Mono" w:hAnsi="Fira Mono"/>
-          <w:sz w:val="21"/>
-          <w:szCs w:val="21"/>
-          <w:shd w:val="clear" w:color="auto" w:fill="DBFFDB"/>
-          <w:lang w:val="en-US"/>
-        </w:rPr>
-        <w:t xml:space="preserve"> </w:t>
-      </w:r>
-    </w:p>
-    <w:p>
-      <w:pPr>
-        <w:rPr>
-          <w:rFonts w:ascii="Fira Mono" w:hAnsi="Fira Mono"/>
-          <w:sz w:val="21"/>
-          <w:szCs w:val="21"/>
-          <w:shd w:val="clear" w:color="auto" w:fill="DBFFDB"/>
-          <w:lang w:val="en-US"/>
-        </w:rPr>
-      </w:pPr>
-      <w:proofErr w:type="spellStart"/>
-      <w:r>
-        <w:rPr>
-          <w:rFonts w:ascii="Fira Mono" w:hAnsi="Fira Mono"/>
-          <w:sz w:val="21"/>
-          <w:szCs w:val="21"/>
-          <w:shd w:val="clear" w:color="auto" w:fill="DBFFDB"/>
-          <w:lang w:val="en-US"/>
-        </w:rPr>
-        <w:t>npm</w:t>
-      </w:r>
-      <w:proofErr w:type="spellEnd"/>
-      <w:r>
-        <w:rPr>
-          <w:rFonts w:ascii="Fira Mono" w:hAnsi="Fira Mono"/>
-          <w:sz w:val="21"/>
-          <w:szCs w:val="21"/>
-          <w:shd w:val="clear" w:color="auto" w:fill="DBFFDB"/>
-          <w:lang w:val="en-US"/>
-        </w:rPr>
-        <w:t xml:space="preserve"> install express </w:t>
-      </w:r>
-      <w:proofErr w:type="spellStart"/>
-      <w:r>
-        <w:rPr>
-          <w:rFonts w:ascii="Fira Mono" w:hAnsi="Fira Mono"/>
-          <w:sz w:val="21"/>
-          <w:szCs w:val="21"/>
-          <w:shd w:val="clear" w:color="auto" w:fill="DBFFDB"/>
-          <w:lang w:val="en-US"/>
-        </w:rPr>
-        <w:t>cors</w:t>
-      </w:r>
-      <w:proofErr w:type="spellEnd"/>
-      <w:r>
-        <w:rPr>
-          <w:rFonts w:ascii="Fira Mono" w:hAnsi="Fira Mono"/>
-          <w:sz w:val="21"/>
-          <w:szCs w:val="21"/>
-          <w:shd w:val="clear" w:color="auto" w:fill="DBFFDB"/>
-          <w:lang w:val="en-US"/>
-        </w:rPr>
-        <w:t xml:space="preserve"> </w:t>
-      </w:r>
-      <w:proofErr w:type="spellStart"/>
-      <w:proofErr w:type="gramStart"/>
-      <w:r>
-        <w:rPr>
-          <w:rFonts w:ascii="Fira Mono" w:hAnsi="Fira Mono"/>
-          <w:sz w:val="21"/>
-          <w:szCs w:val="21"/>
-          <w:shd w:val="clear" w:color="auto" w:fill="DBFFDB"/>
-          <w:lang w:val="en-US"/>
-        </w:rPr>
-        <w:t>nodemailer</w:t>
-      </w:r>
-      <w:proofErr w:type="spellEnd"/>
-      <w:proofErr w:type="gramEnd"/>
-    </w:p>
-    <w:p>
-      <w:pPr>
-        <w:rPr>
-          <w:rFonts w:ascii="Fira Mono" w:hAnsi="Fira Mono"/>
-          <w:sz w:val="21"/>
-          <w:szCs w:val="21"/>
-          <w:shd w:val="clear" w:color="auto" w:fill="DBFFDB"/>
-          <w:lang w:val="en-US"/>
-        </w:rPr>
-      </w:pPr>
-      <w:r>
-        <w:rPr>
-          <w:rFonts w:ascii="Fira Mono" w:hAnsi="Fira Mono"/>
-          <w:sz w:val="21"/>
-          <w:szCs w:val="21"/>
-          <w:shd w:val="clear" w:color="auto" w:fill="DBFFDB"/>
-          <w:lang w:val="en-US"/>
-        </w:rPr>
-        <w:t xml:space="preserve">5 </w:t>
-      </w:r>
-      <w:proofErr w:type="spellStart"/>
-      <w:r>
-        <w:rPr>
-          <w:rFonts w:ascii="Fira Mono" w:hAnsi="Fira Mono"/>
-          <w:sz w:val="21"/>
-          <w:szCs w:val="21"/>
-          <w:shd w:val="clear" w:color="auto" w:fill="DBFFDB"/>
-          <w:lang w:val="en-US"/>
-        </w:rPr>
-        <w:t>argumentos</w:t>
-      </w:r>
-      <w:proofErr w:type="spellEnd"/>
+        <w:t>5 argumentos</w:t>
+      </w:r>
     </w:p>
     <w:p>
       <w:pPr>

</xml_diff>